<commit_message>
docs: Changes to Instructions
Annotations for grouped valuesets that need to be procured
</commit_message>
<xml_diff>
--- a/codevalidator-api/docs/ValueSets_Instructions.docx
+++ b/codevalidator-api/docs/ValueSets_Instructions.docx
@@ -1,6 +1,6 @@
 
 <file path=word/document.xml><?xml version="1.0" encoding="utf-8"?>
-<w:document xmlns:wpc="http://schemas.microsoft.com/office/word/2010/wordprocessingCanvas" xmlns:mc="http://schemas.openxmlformats.org/markup-compatibility/2006" xmlns:o="urn:schemas-microsoft-com:office:office" xmlns:r="http://schemas.openxmlformats.org/officeDocument/2006/relationships" xmlns:m="http://schemas.openxmlformats.org/officeDocument/2006/math" xmlns:v="urn:schemas-microsoft-com:vml" xmlns:wp14="http://schemas.microsoft.com/office/word/2010/wordprocessingDrawing" xmlns:wp="http://schemas.openxmlformats.org/drawingml/2006/wordprocessingDrawing" xmlns:w10="urn:schemas-microsoft-com:office:word" xmlns:w="http://schemas.openxmlformats.org/wordprocessingml/2006/main" xmlns:w14="http://schemas.microsoft.com/office/word/2010/wordml" xmlns:wpg="http://schemas.microsoft.com/office/word/2010/wordprocessingGroup" xmlns:wpi="http://schemas.microsoft.com/office/word/2010/wordprocessingInk" xmlns:wne="http://schemas.microsoft.com/office/word/2006/wordml" xmlns:wps="http://schemas.microsoft.com/office/word/2010/wordprocessingShape" mc:Ignorable="w14 wp14">
+<w:document xmlns:wpc="http://schemas.microsoft.com/office/word/2010/wordprocessingCanvas" xmlns:cx="http://schemas.microsoft.com/office/drawing/2014/chartex" xmlns:cx1="http://schemas.microsoft.com/office/drawing/2015/9/8/chartex" xmlns:cx2="http://schemas.microsoft.com/office/drawing/2015/10/21/chartex" xmlns:cx3="http://schemas.microsoft.com/office/drawing/2016/5/9/chartex" xmlns:cx4="http://schemas.microsoft.com/office/drawing/2016/5/10/chartex" xmlns:cx5="http://schemas.microsoft.com/office/drawing/2016/5/11/chartex" xmlns:mc="http://schemas.openxmlformats.org/markup-compatibility/2006" xmlns:o="urn:schemas-microsoft-com:office:office" xmlns:r="http://schemas.openxmlformats.org/officeDocument/2006/relationships" xmlns:m="http://schemas.openxmlformats.org/officeDocument/2006/math" xmlns:v="urn:schemas-microsoft-com:vml" xmlns:wp14="http://schemas.microsoft.com/office/word/2010/wordprocessingDrawing" xmlns:wp="http://schemas.openxmlformats.org/drawingml/2006/wordprocessingDrawing" xmlns:w10="urn:schemas-microsoft-com:office:word" xmlns:w="http://schemas.openxmlformats.org/wordprocessingml/2006/main" xmlns:w14="http://schemas.microsoft.com/office/word/2010/wordml" xmlns:w15="http://schemas.microsoft.com/office/word/2012/wordml" xmlns:w16se="http://schemas.microsoft.com/office/word/2015/wordml/symex" xmlns:wpg="http://schemas.microsoft.com/office/word/2010/wordprocessingGroup" xmlns:wpi="http://schemas.microsoft.com/office/word/2010/wordprocessingInk" xmlns:wne="http://schemas.microsoft.com/office/word/2006/wordml" xmlns:wps="http://schemas.microsoft.com/office/word/2010/wordprocessingShape" mc:Ignorable="w14 w15 w16se wp14">
   <w:body>
     <w:p>
       <w:pPr>
@@ -150,6 +150,8 @@
         </w:rPr>
         <w:t xml:space="preserve"> was used.</w:t>
       </w:r>
+      <w:bookmarkStart w:id="0" w:name="_GoBack"/>
+      <w:bookmarkEnd w:id="0"/>
     </w:p>
     <w:p>
       <w:pPr>
@@ -4447,12 +4449,7 @@
           </w:tcPr>
           <w:p>
             <w:r>
-              <w:t>TransferDocu</w:t>
-            </w:r>
-            <w:bookmarkStart w:id="0" w:name="_GoBack"/>
-            <w:bookmarkEnd w:id="0"/>
-            <w:r>
-              <w:t>mentType</w:t>
+              <w:t>TransferDocumentType</w:t>
             </w:r>
           </w:p>
         </w:tc>
@@ -4849,7 +4846,7 @@
       <w:r>
         <w:t xml:space="preserve">Source: </w:t>
       </w:r>
-      <w:hyperlink r:id="rId8" w:history="1">
+      <w:hyperlink r:id="rId7" w:history="1">
         <w:r>
           <w:rPr>
             <w:rStyle w:val="Hyperlink"/>
@@ -4895,7 +4892,7 @@
       <w:r>
         <w:t xml:space="preserve">Source: </w:t>
       </w:r>
-      <w:hyperlink r:id="rId9" w:history="1">
+      <w:hyperlink r:id="rId8" w:history="1">
         <w:r>
           <w:rPr>
             <w:rStyle w:val="Hyperlink"/>
@@ -4936,7 +4933,7 @@
       <w:r>
         <w:t xml:space="preserve">Source: </w:t>
       </w:r>
-      <w:hyperlink r:id="rId10" w:history="1">
+      <w:hyperlink r:id="rId9" w:history="1">
         <w:r>
           <w:rPr>
             <w:rStyle w:val="Hyperlink"/>
@@ -4997,7 +4994,7 @@
       <w:r>
         <w:t xml:space="preserve">Source: </w:t>
       </w:r>
-      <w:hyperlink r:id="rId11" w:history="1">
+      <w:hyperlink r:id="rId10" w:history="1">
         <w:r>
           <w:rPr>
             <w:rStyle w:val="Hyperlink"/>
@@ -5043,7 +5040,7 @@
       <w:r>
         <w:t xml:space="preserve">Source: </w:t>
       </w:r>
-      <w:hyperlink r:id="rId12" w:anchor="search" w:history="1">
+      <w:hyperlink r:id="rId11" w:anchor="search" w:history="1">
         <w:r>
           <w:rPr>
             <w:rStyle w:val="Hyperlink"/>
@@ -5114,7 +5111,7 @@
       <w:r>
         <w:t xml:space="preserve">Source: </w:t>
       </w:r>
-      <w:hyperlink r:id="rId13" w:history="1">
+      <w:hyperlink r:id="rId12" w:history="1">
         <w:r>
           <w:rPr>
             <w:rStyle w:val="Hyperlink"/>
@@ -5243,7 +5240,7 @@
       <w:r>
         <w:t xml:space="preserve">Source: </w:t>
       </w:r>
-      <w:hyperlink r:id="rId14" w:history="1">
+      <w:hyperlink r:id="rId13" w:history="1">
         <w:r>
           <w:rPr>
             <w:rStyle w:val="Hyperlink"/>
@@ -5309,7 +5306,7 @@
       <w:r>
         <w:t xml:space="preserve">Source: </w:t>
       </w:r>
-      <w:hyperlink r:id="rId15" w:history="1">
+      <w:hyperlink r:id="rId14" w:history="1">
         <w:r>
           <w:rPr>
             <w:rStyle w:val="Hyperlink"/>
@@ -5380,7 +5377,7 @@
       <w:r>
         <w:t xml:space="preserve">Download/open </w:t>
       </w:r>
-      <w:hyperlink r:id="rId16" w:tooltip="Table of Example UCUM Codes for Electronic Messaging with Preface - Version 1.3.docx" w:history="1">
+      <w:hyperlink r:id="rId15" w:tooltip="Table of Example UCUM Codes for Electronic Messaging with Preface - Version 1.3.docx" w:history="1">
         <w:r>
           <w:rPr>
             <w:rStyle w:val="Strong"/>
@@ -5523,7 +5520,7 @@
         </w:rPr>
         <w:t xml:space="preserve">Source: </w:t>
       </w:r>
-      <w:hyperlink r:id="rId17" w:history="1">
+      <w:hyperlink r:id="rId16" w:history="1">
         <w:r>
           <w:rPr>
             <w:rStyle w:val="Hyperlink"/>
@@ -5762,7 +5759,34 @@
         <w:pStyle w:val="ListParagraph"/>
       </w:pPr>
       <w:r>
-        <w:t>Value Set: Medication Drug Class (2.16.840.1.113883.3.88.12.80.18) (NDFRT drug class codes); Value Set: Clinical Drug Ingredient (2.16.840.1.113762.1.4.1010.7) (RxNORM ingredient codes); Value Set: Unique Ingredient Identifier - Complete Set (2.16.840.1.113883.3.88.12.80.20) (UNII ingredient codes); Value Set: Substance Other Than Clinical Drug (2.16.840.1.113762.1.4.1010.9) (SNOMED CT substance codes).</w:t>
+        <w:t>Value Set: Medication Drug Class (</w:t>
+      </w:r>
+      <w:r>
+        <w:rPr>
+          <w:color w:val="FF0000"/>
+        </w:rPr>
+        <w:t>2.16.840.1.113883.3.88.12.80.18</w:t>
+      </w:r>
+      <w:r>
+        <w:t>) (NDFRT drug class codes); Value Set: Clinical Drug Ingredient (2.16.840.1.113762.1.4.1010.7) (RxNORM ingredient codes); Value Set: Unique Ingredient Identifier - Complete Set (</w:t>
+      </w:r>
+      <w:r>
+        <w:rPr>
+          <w:color w:val="FF0000"/>
+        </w:rPr>
+        <w:t>2.16.840.1.113883.3.88.12.80.20</w:t>
+      </w:r>
+      <w:r>
+        <w:t>) (UNII ingredient codes); Value Set: Substance Other Than Clinical Drug (</w:t>
+      </w:r>
+      <w:r>
+        <w:rPr>
+          <w:color w:val="FF0000"/>
+        </w:rPr>
+        <w:t>2.16.840.1.113762.1.4.1010.9</w:t>
+      </w:r>
+      <w:r>
+        <w:t>) (SNOMED CT substance codes).</w:t>
       </w:r>
     </w:p>
     <w:p>
@@ -5782,7 +5806,34 @@
         <w:rPr>
           <w:b/>
         </w:rPr>
-        <w:t xml:space="preserve"> Clinical Drug Ingredient (2.16.840.1.113762.1.4.1010.7) (RxNORM ingredient codes)</w:t>
+        <w:t xml:space="preserve"> Clinical Drug Ingredient (</w:t>
+      </w:r>
+      <w:r>
+        <w:rPr>
+          <w:b/>
+          <w:color w:val="385623" w:themeColor="accent6" w:themeShade="80"/>
+        </w:rPr>
+        <w:t>2.16.840.1.113762.1.4.1010.7</w:t>
+      </w:r>
+      <w:r>
+        <w:rPr>
+          <w:b/>
+        </w:rPr>
+        <w:t>) (</w:t>
+      </w:r>
+      <w:proofErr w:type="spellStart"/>
+      <w:r>
+        <w:rPr>
+          <w:b/>
+        </w:rPr>
+        <w:t>RxNORM</w:t>
+      </w:r>
+      <w:proofErr w:type="spellEnd"/>
+      <w:r>
+        <w:rPr>
+          <w:b/>
+        </w:rPr>
+        <w:t xml:space="preserve"> ingredient codes)</w:t>
       </w:r>
     </w:p>
     <w:p>
@@ -5822,19 +5873,11 @@
           <w:b/>
         </w:rPr>
       </w:pPr>
-      <w:proofErr w:type="spellStart"/>
-      <w:r>
-        <w:rPr>
-          <w:b/>
-        </w:rPr>
-        <w:t>i</w:t>
-      </w:r>
-      <w:proofErr w:type="spellEnd"/>
-      <w:r>
-        <w:rPr>
-          <w:b/>
-        </w:rPr>
-        <w:t>. Value Set: Medication Drug Class (2.16.840.1.113883.3.88.12.80.18) (NDFRT drug class codes)</w:t>
+      <w:r>
+        <w:rPr>
+          <w:b/>
+        </w:rPr>
+        <w:t>i. Value Set: Medication Drug Class (2.16.840.1.113883.3.88.12.80.18) (NDFRT drug class codes)</w:t>
       </w:r>
     </w:p>
     <w:p>
@@ -5844,19 +5887,11 @@
           <w:b/>
         </w:rPr>
       </w:pPr>
-      <w:proofErr w:type="gramStart"/>
-      <w:r>
-        <w:rPr>
-          <w:b/>
-        </w:rPr>
-        <w:t>ii. Substance</w:t>
-      </w:r>
-      <w:proofErr w:type="gramEnd"/>
-      <w:r>
-        <w:rPr>
-          <w:b/>
-        </w:rPr>
-        <w:t xml:space="preserve"> Other Than Clinical Drug (2.16.840.1.113762.1.4.1010.9) (SNOMED CT substance codes).</w:t>
+      <w:r>
+        <w:rPr>
+          <w:b/>
+        </w:rPr>
+        <w:t>ii. Substance Other Than Clinical Drug (2.16.840.1.113762.1.4.1010.9) (SNOMED CT substance codes).</w:t>
       </w:r>
     </w:p>
     <w:p>
@@ -5866,12 +5901,24 @@
       <w:r>
         <w:t xml:space="preserve">Source: </w:t>
       </w:r>
-      <w:hyperlink r:id="rId18" w:history="1">
+      <w:hyperlink r:id="rId17" w:history="1">
         <w:r>
           <w:rPr>
             <w:rStyle w:val="Hyperlink"/>
           </w:rPr>
-          <w:t>https://phinvads.cdc.gov/vads/BrowseValueSets_browse.action</w:t>
+          <w:t>https://phinvads.cdc.gov/vads/BrowseVal</w:t>
+        </w:r>
+        <w:r>
+          <w:rPr>
+            <w:rStyle w:val="Hyperlink"/>
+          </w:rPr>
+          <w:t>u</w:t>
+        </w:r>
+        <w:r>
+          <w:rPr>
+            <w:rStyle w:val="Hyperlink"/>
+          </w:rPr>
+          <w:t>eSets_browse.action</w:t>
         </w:r>
       </w:hyperlink>
       <w:r>
@@ -5957,19 +6004,11 @@
           <w:b/>
         </w:rPr>
       </w:pPr>
-      <w:proofErr w:type="gramStart"/>
-      <w:r>
-        <w:rPr>
-          <w:b/>
-        </w:rPr>
-        <w:t>iii</w:t>
-      </w:r>
-      <w:proofErr w:type="gramEnd"/>
-      <w:r>
-        <w:rPr>
-          <w:b/>
-        </w:rPr>
-        <w:t>. Clinical Drug Ingredient (2.16.840.1.113762.1.4.1010.7) (</w:t>
+      <w:r>
+        <w:rPr>
+          <w:b/>
+        </w:rPr>
+        <w:t>iii. Clinical Drug Ingredient (2.16.840.1.113762.1.4.1010.7) (</w:t>
       </w:r>
       <w:proofErr w:type="spellStart"/>
       <w:r>
@@ -5999,10 +6038,7 @@
       </w:r>
       <w:proofErr w:type="spellEnd"/>
       <w:r>
-        <w:t xml:space="preserve"> from NLM contact. Extracted codes from received text file using data import feature in Excel.</w:t>
-      </w:r>
-      <w:r>
-        <w:t xml:space="preserve"> This is not yet published by VSAC yet.</w:t>
+        <w:t xml:space="preserve"> from NLM contact. Extracted codes from received text file using data import feature in Excel. This is not yet published by VSAC yet.</w:t>
       </w:r>
     </w:p>
     <w:p>
@@ -6031,7 +6067,7 @@
       <w:r>
         <w:t xml:space="preserve">Source: </w:t>
       </w:r>
-      <w:hyperlink r:id="rId19" w:history="1">
+      <w:hyperlink r:id="rId18" w:history="1">
         <w:r>
           <w:rPr>
             <w:rStyle w:val="Hyperlink"/>
@@ -6151,7 +6187,7 @@
     </w:p>
     <w:p/>
     <w:sectPr>
-      <w:footerReference w:type="default" r:id="rId20"/>
+      <w:footerReference w:type="default" r:id="rId19"/>
       <w:pgSz w:w="12240" w:h="15840"/>
       <w:pgMar w:top="1440" w:right="1440" w:bottom="1440" w:left="1440" w:header="720" w:footer="720" w:gutter="0"/>
       <w:cols w:space="720"/>
@@ -6162,7 +6198,7 @@
 </file>
 
 <file path=word/endnotes.xml><?xml version="1.0" encoding="utf-8"?>
-<w:endnotes xmlns:wpc="http://schemas.microsoft.com/office/word/2010/wordprocessingCanvas" xmlns:mc="http://schemas.openxmlformats.org/markup-compatibility/2006" xmlns:o="urn:schemas-microsoft-com:office:office" xmlns:r="http://schemas.openxmlformats.org/officeDocument/2006/relationships" xmlns:m="http://schemas.openxmlformats.org/officeDocument/2006/math" xmlns:v="urn:schemas-microsoft-com:vml" xmlns:wp14="http://schemas.microsoft.com/office/word/2010/wordprocessingDrawing" xmlns:wp="http://schemas.openxmlformats.org/drawingml/2006/wordprocessingDrawing" xmlns:w10="urn:schemas-microsoft-com:office:word" xmlns:w="http://schemas.openxmlformats.org/wordprocessingml/2006/main" xmlns:w14="http://schemas.microsoft.com/office/word/2010/wordml" xmlns:wpg="http://schemas.microsoft.com/office/word/2010/wordprocessingGroup" xmlns:wpi="http://schemas.microsoft.com/office/word/2010/wordprocessingInk" xmlns:wne="http://schemas.microsoft.com/office/word/2006/wordml" xmlns:wps="http://schemas.microsoft.com/office/word/2010/wordprocessingShape" mc:Ignorable="w14 wp14">
+<w:endnotes xmlns:wpc="http://schemas.microsoft.com/office/word/2010/wordprocessingCanvas" xmlns:cx="http://schemas.microsoft.com/office/drawing/2014/chartex" xmlns:cx1="http://schemas.microsoft.com/office/drawing/2015/9/8/chartex" xmlns:cx2="http://schemas.microsoft.com/office/drawing/2015/10/21/chartex" xmlns:cx3="http://schemas.microsoft.com/office/drawing/2016/5/9/chartex" xmlns:cx4="http://schemas.microsoft.com/office/drawing/2016/5/10/chartex" xmlns:cx5="http://schemas.microsoft.com/office/drawing/2016/5/11/chartex" xmlns:mc="http://schemas.openxmlformats.org/markup-compatibility/2006" xmlns:o="urn:schemas-microsoft-com:office:office" xmlns:r="http://schemas.openxmlformats.org/officeDocument/2006/relationships" xmlns:m="http://schemas.openxmlformats.org/officeDocument/2006/math" xmlns:v="urn:schemas-microsoft-com:vml" xmlns:wp14="http://schemas.microsoft.com/office/word/2010/wordprocessingDrawing" xmlns:wp="http://schemas.openxmlformats.org/drawingml/2006/wordprocessingDrawing" xmlns:w10="urn:schemas-microsoft-com:office:word" xmlns:w="http://schemas.openxmlformats.org/wordprocessingml/2006/main" xmlns:w14="http://schemas.microsoft.com/office/word/2010/wordml" xmlns:w15="http://schemas.microsoft.com/office/word/2012/wordml" xmlns:w16se="http://schemas.microsoft.com/office/word/2015/wordml/symex" xmlns:wpg="http://schemas.microsoft.com/office/word/2010/wordprocessingGroup" xmlns:wpi="http://schemas.microsoft.com/office/word/2010/wordprocessingInk" xmlns:wne="http://schemas.microsoft.com/office/word/2006/wordml" xmlns:wps="http://schemas.microsoft.com/office/word/2010/wordprocessingShape" mc:Ignorable="w14 w15 w16se wp14">
   <w:endnote w:type="separator" w:id="-1">
     <w:p>
       <w:pPr>
@@ -6187,19 +6223,13 @@
 </file>
 
 <file path=word/footer1.xml><?xml version="1.0" encoding="utf-8"?>
-<w:ftr xmlns:wpc="http://schemas.microsoft.com/office/word/2010/wordprocessingCanvas" xmlns:mc="http://schemas.openxmlformats.org/markup-compatibility/2006" xmlns:o="urn:schemas-microsoft-com:office:office" xmlns:r="http://schemas.openxmlformats.org/officeDocument/2006/relationships" xmlns:m="http://schemas.openxmlformats.org/officeDocument/2006/math" xmlns:v="urn:schemas-microsoft-com:vml" xmlns:wp14="http://schemas.microsoft.com/office/word/2010/wordprocessingDrawing" xmlns:wp="http://schemas.openxmlformats.org/drawingml/2006/wordprocessingDrawing" xmlns:w10="urn:schemas-microsoft-com:office:word" xmlns:w="http://schemas.openxmlformats.org/wordprocessingml/2006/main" xmlns:w14="http://schemas.microsoft.com/office/word/2010/wordml" xmlns:wpg="http://schemas.microsoft.com/office/word/2010/wordprocessingGroup" xmlns:wpi="http://schemas.microsoft.com/office/word/2010/wordprocessingInk" xmlns:wne="http://schemas.microsoft.com/office/word/2006/wordml" xmlns:wps="http://schemas.microsoft.com/office/word/2010/wordprocessingShape" mc:Ignorable="w14 wp14">
+<w:ftr xmlns:wpc="http://schemas.microsoft.com/office/word/2010/wordprocessingCanvas" xmlns:cx="http://schemas.microsoft.com/office/drawing/2014/chartex" xmlns:cx1="http://schemas.microsoft.com/office/drawing/2015/9/8/chartex" xmlns:cx2="http://schemas.microsoft.com/office/drawing/2015/10/21/chartex" xmlns:cx3="http://schemas.microsoft.com/office/drawing/2016/5/9/chartex" xmlns:cx4="http://schemas.microsoft.com/office/drawing/2016/5/10/chartex" xmlns:cx5="http://schemas.microsoft.com/office/drawing/2016/5/11/chartex" xmlns:mc="http://schemas.openxmlformats.org/markup-compatibility/2006" xmlns:o="urn:schemas-microsoft-com:office:office" xmlns:r="http://schemas.openxmlformats.org/officeDocument/2006/relationships" xmlns:m="http://schemas.openxmlformats.org/officeDocument/2006/math" xmlns:v="urn:schemas-microsoft-com:vml" xmlns:wp14="http://schemas.microsoft.com/office/word/2010/wordprocessingDrawing" xmlns:wp="http://schemas.openxmlformats.org/drawingml/2006/wordprocessingDrawing" xmlns:w10="urn:schemas-microsoft-com:office:word" xmlns:w="http://schemas.openxmlformats.org/wordprocessingml/2006/main" xmlns:w14="http://schemas.microsoft.com/office/word/2010/wordml" xmlns:w15="http://schemas.microsoft.com/office/word/2012/wordml" xmlns:w16se="http://schemas.microsoft.com/office/word/2015/wordml/symex" xmlns:wpg="http://schemas.microsoft.com/office/word/2010/wordprocessingGroup" xmlns:wpi="http://schemas.microsoft.com/office/word/2010/wordprocessingInk" xmlns:wne="http://schemas.microsoft.com/office/word/2006/wordml" xmlns:wps="http://schemas.microsoft.com/office/word/2010/wordprocessingShape" mc:Ignorable="w14 w15 w16se wp14">
   <w:p>
     <w:pPr>
       <w:pStyle w:val="Footer"/>
     </w:pPr>
     <w:r>
-      <w:t>*Template – Base template created in Excel to match VSAC value set format. This format is the format accepted by SITE referenceccdavalidator</w:t>
-    </w:r>
-    <w:r>
-      <w:t xml:space="preserve"> configuration</w:t>
-    </w:r>
-    <w:r>
-      <w:t xml:space="preserve"> for vocabulary validation</w:t>
+      <w:t>*Template – Base template created in Excel to match VSAC value set format. This format is the format accepted by SITE referenceccdavalidator configuration for vocabulary validation</w:t>
     </w:r>
   </w:p>
   <w:p>
@@ -6211,7 +6241,7 @@
 </file>
 
 <file path=word/footnotes.xml><?xml version="1.0" encoding="utf-8"?>
-<w:footnotes xmlns:wpc="http://schemas.microsoft.com/office/word/2010/wordprocessingCanvas" xmlns:mc="http://schemas.openxmlformats.org/markup-compatibility/2006" xmlns:o="urn:schemas-microsoft-com:office:office" xmlns:r="http://schemas.openxmlformats.org/officeDocument/2006/relationships" xmlns:m="http://schemas.openxmlformats.org/officeDocument/2006/math" xmlns:v="urn:schemas-microsoft-com:vml" xmlns:wp14="http://schemas.microsoft.com/office/word/2010/wordprocessingDrawing" xmlns:wp="http://schemas.openxmlformats.org/drawingml/2006/wordprocessingDrawing" xmlns:w10="urn:schemas-microsoft-com:office:word" xmlns:w="http://schemas.openxmlformats.org/wordprocessingml/2006/main" xmlns:w14="http://schemas.microsoft.com/office/word/2010/wordml" xmlns:wpg="http://schemas.microsoft.com/office/word/2010/wordprocessingGroup" xmlns:wpi="http://schemas.microsoft.com/office/word/2010/wordprocessingInk" xmlns:wne="http://schemas.microsoft.com/office/word/2006/wordml" xmlns:wps="http://schemas.microsoft.com/office/word/2010/wordprocessingShape" mc:Ignorable="w14 wp14">
+<w:footnotes xmlns:wpc="http://schemas.microsoft.com/office/word/2010/wordprocessingCanvas" xmlns:cx="http://schemas.microsoft.com/office/drawing/2014/chartex" xmlns:cx1="http://schemas.microsoft.com/office/drawing/2015/9/8/chartex" xmlns:cx2="http://schemas.microsoft.com/office/drawing/2015/10/21/chartex" xmlns:cx3="http://schemas.microsoft.com/office/drawing/2016/5/9/chartex" xmlns:cx4="http://schemas.microsoft.com/office/drawing/2016/5/10/chartex" xmlns:cx5="http://schemas.microsoft.com/office/drawing/2016/5/11/chartex" xmlns:mc="http://schemas.openxmlformats.org/markup-compatibility/2006" xmlns:o="urn:schemas-microsoft-com:office:office" xmlns:r="http://schemas.openxmlformats.org/officeDocument/2006/relationships" xmlns:m="http://schemas.openxmlformats.org/officeDocument/2006/math" xmlns:v="urn:schemas-microsoft-com:vml" xmlns:wp14="http://schemas.microsoft.com/office/word/2010/wordprocessingDrawing" xmlns:wp="http://schemas.openxmlformats.org/drawingml/2006/wordprocessingDrawing" xmlns:w10="urn:schemas-microsoft-com:office:word" xmlns:w="http://schemas.openxmlformats.org/wordprocessingml/2006/main" xmlns:w14="http://schemas.microsoft.com/office/word/2010/wordml" xmlns:w15="http://schemas.microsoft.com/office/word/2012/wordml" xmlns:w16se="http://schemas.microsoft.com/office/word/2015/wordml/symex" xmlns:wpg="http://schemas.microsoft.com/office/word/2010/wordprocessingGroup" xmlns:wpi="http://schemas.microsoft.com/office/word/2010/wordprocessingInk" xmlns:wne="http://schemas.microsoft.com/office/word/2006/wordml" xmlns:wps="http://schemas.microsoft.com/office/word/2010/wordprocessingShape" mc:Ignorable="w14 w15 w16se wp14">
   <w:footnote w:type="separator" w:id="-1">
     <w:p>
       <w:pPr>
@@ -6236,8 +6266,8 @@
 </file>
 
 <file path=word/numbering.xml><?xml version="1.0" encoding="utf-8"?>
-<w:numbering xmlns:wpc="http://schemas.microsoft.com/office/word/2010/wordprocessingCanvas" xmlns:mc="http://schemas.openxmlformats.org/markup-compatibility/2006" xmlns:o="urn:schemas-microsoft-com:office:office" xmlns:r="http://schemas.openxmlformats.org/officeDocument/2006/relationships" xmlns:m="http://schemas.openxmlformats.org/officeDocument/2006/math" xmlns:v="urn:schemas-microsoft-com:vml" xmlns:wp14="http://schemas.microsoft.com/office/word/2010/wordprocessingDrawing" xmlns:wp="http://schemas.openxmlformats.org/drawingml/2006/wordprocessingDrawing" xmlns:w10="urn:schemas-microsoft-com:office:word" xmlns:w="http://schemas.openxmlformats.org/wordprocessingml/2006/main" xmlns:w14="http://schemas.microsoft.com/office/word/2010/wordml" xmlns:wpg="http://schemas.microsoft.com/office/word/2010/wordprocessingGroup" xmlns:wpi="http://schemas.microsoft.com/office/word/2010/wordprocessingInk" xmlns:wne="http://schemas.microsoft.com/office/word/2006/wordml" xmlns:wps="http://schemas.microsoft.com/office/word/2010/wordprocessingShape" mc:Ignorable="w14 wp14">
-  <w:abstractNum w:abstractNumId="0">
+<w:numbering xmlns:wpc="http://schemas.microsoft.com/office/word/2010/wordprocessingCanvas" xmlns:cx="http://schemas.microsoft.com/office/drawing/2014/chartex" xmlns:cx1="http://schemas.microsoft.com/office/drawing/2015/9/8/chartex" xmlns:cx2="http://schemas.microsoft.com/office/drawing/2015/10/21/chartex" xmlns:cx3="http://schemas.microsoft.com/office/drawing/2016/5/9/chartex" xmlns:cx4="http://schemas.microsoft.com/office/drawing/2016/5/10/chartex" xmlns:cx5="http://schemas.microsoft.com/office/drawing/2016/5/11/chartex" xmlns:mc="http://schemas.openxmlformats.org/markup-compatibility/2006" xmlns:o="urn:schemas-microsoft-com:office:office" xmlns:r="http://schemas.openxmlformats.org/officeDocument/2006/relationships" xmlns:m="http://schemas.openxmlformats.org/officeDocument/2006/math" xmlns:v="urn:schemas-microsoft-com:vml" xmlns:wp14="http://schemas.microsoft.com/office/word/2010/wordprocessingDrawing" xmlns:wp="http://schemas.openxmlformats.org/drawingml/2006/wordprocessingDrawing" xmlns:w10="urn:schemas-microsoft-com:office:word" xmlns:w="http://schemas.openxmlformats.org/wordprocessingml/2006/main" xmlns:w14="http://schemas.microsoft.com/office/word/2010/wordml" xmlns:w15="http://schemas.microsoft.com/office/word/2012/wordml" xmlns:w16se="http://schemas.microsoft.com/office/word/2015/wordml/symex" xmlns:wpg="http://schemas.microsoft.com/office/word/2010/wordprocessingGroup" xmlns:wpi="http://schemas.microsoft.com/office/word/2010/wordprocessingInk" xmlns:wne="http://schemas.microsoft.com/office/word/2006/wordml" xmlns:wps="http://schemas.microsoft.com/office/word/2010/wordprocessingShape" mc:Ignorable="w14 w15 w16se wp14">
+  <w:abstractNum w:abstractNumId="0" w15:restartNumberingAfterBreak="0">
     <w:nsid w:val="06DD746D"/>
     <w:multiLevelType w:val="hybridMultilevel"/>
     <w:tmpl w:val="E00811CE"/>
@@ -6326,7 +6356,7 @@
       </w:pPr>
     </w:lvl>
   </w:abstractNum>
-  <w:abstractNum w:abstractNumId="1">
+  <w:abstractNum w:abstractNumId="1" w15:restartNumberingAfterBreak="0">
     <w:nsid w:val="10AA6B59"/>
     <w:multiLevelType w:val="hybridMultilevel"/>
     <w:tmpl w:val="55B21662"/>
@@ -6439,7 +6469,7 @@
       </w:rPr>
     </w:lvl>
   </w:abstractNum>
-  <w:abstractNum w:abstractNumId="2">
+  <w:abstractNum w:abstractNumId="2" w15:restartNumberingAfterBreak="0">
     <w:nsid w:val="11B21072"/>
     <w:multiLevelType w:val="hybridMultilevel"/>
     <w:tmpl w:val="B3568C10"/>
@@ -6528,7 +6558,7 @@
       </w:pPr>
     </w:lvl>
   </w:abstractNum>
-  <w:abstractNum w:abstractNumId="3">
+  <w:abstractNum w:abstractNumId="3" w15:restartNumberingAfterBreak="0">
     <w:nsid w:val="1B680D3C"/>
     <w:multiLevelType w:val="hybridMultilevel"/>
     <w:tmpl w:val="D616B780"/>
@@ -6617,7 +6647,7 @@
       </w:pPr>
     </w:lvl>
   </w:abstractNum>
-  <w:abstractNum w:abstractNumId="4">
+  <w:abstractNum w:abstractNumId="4" w15:restartNumberingAfterBreak="0">
     <w:nsid w:val="1BF24789"/>
     <w:multiLevelType w:val="hybridMultilevel"/>
     <w:tmpl w:val="C178CC66"/>
@@ -6706,7 +6736,7 @@
       </w:pPr>
     </w:lvl>
   </w:abstractNum>
-  <w:abstractNum w:abstractNumId="5">
+  <w:abstractNum w:abstractNumId="5" w15:restartNumberingAfterBreak="0">
     <w:nsid w:val="1D1B4CDB"/>
     <w:multiLevelType w:val="hybridMultilevel"/>
     <w:tmpl w:val="EBDAC488"/>
@@ -6795,7 +6825,7 @@
       </w:pPr>
     </w:lvl>
   </w:abstractNum>
-  <w:abstractNum w:abstractNumId="6">
+  <w:abstractNum w:abstractNumId="6" w15:restartNumberingAfterBreak="0">
     <w:nsid w:val="20FC1C8A"/>
     <w:multiLevelType w:val="hybridMultilevel"/>
     <w:tmpl w:val="2AF8D266"/>
@@ -6884,7 +6914,7 @@
       </w:pPr>
     </w:lvl>
   </w:abstractNum>
-  <w:abstractNum w:abstractNumId="7">
+  <w:abstractNum w:abstractNumId="7" w15:restartNumberingAfterBreak="0">
     <w:nsid w:val="2111300D"/>
     <w:multiLevelType w:val="hybridMultilevel"/>
     <w:tmpl w:val="B3741552"/>
@@ -6973,7 +7003,7 @@
       </w:pPr>
     </w:lvl>
   </w:abstractNum>
-  <w:abstractNum w:abstractNumId="8">
+  <w:abstractNum w:abstractNumId="8" w15:restartNumberingAfterBreak="0">
     <w:nsid w:val="37142FCD"/>
     <w:multiLevelType w:val="hybridMultilevel"/>
     <w:tmpl w:val="AEDCA802"/>
@@ -7062,7 +7092,7 @@
       </w:pPr>
     </w:lvl>
   </w:abstractNum>
-  <w:abstractNum w:abstractNumId="9">
+  <w:abstractNum w:abstractNumId="9" w15:restartNumberingAfterBreak="0">
     <w:nsid w:val="3DA3695D"/>
     <w:multiLevelType w:val="hybridMultilevel"/>
     <w:tmpl w:val="D92E4B36"/>
@@ -7151,7 +7181,7 @@
       </w:pPr>
     </w:lvl>
   </w:abstractNum>
-  <w:abstractNum w:abstractNumId="10">
+  <w:abstractNum w:abstractNumId="10" w15:restartNumberingAfterBreak="0">
     <w:nsid w:val="41C15C6A"/>
     <w:multiLevelType w:val="hybridMultilevel"/>
     <w:tmpl w:val="E878FD5E"/>
@@ -7240,7 +7270,7 @@
       </w:pPr>
     </w:lvl>
   </w:abstractNum>
-  <w:abstractNum w:abstractNumId="11">
+  <w:abstractNum w:abstractNumId="11" w15:restartNumberingAfterBreak="0">
     <w:nsid w:val="56775039"/>
     <w:multiLevelType w:val="hybridMultilevel"/>
     <w:tmpl w:val="4F7A60B4"/>
@@ -7329,7 +7359,7 @@
       </w:pPr>
     </w:lvl>
   </w:abstractNum>
-  <w:abstractNum w:abstractNumId="12">
+  <w:abstractNum w:abstractNumId="12" w15:restartNumberingAfterBreak="0">
     <w:nsid w:val="5AB9245B"/>
     <w:multiLevelType w:val="hybridMultilevel"/>
     <w:tmpl w:val="2070EE6C"/>
@@ -7419,7 +7449,7 @@
       </w:pPr>
     </w:lvl>
   </w:abstractNum>
-  <w:abstractNum w:abstractNumId="13">
+  <w:abstractNum w:abstractNumId="13" w15:restartNumberingAfterBreak="0">
     <w:nsid w:val="5ADE529F"/>
     <w:multiLevelType w:val="hybridMultilevel"/>
     <w:tmpl w:val="2F649A54"/>
@@ -7508,7 +7538,7 @@
       </w:pPr>
     </w:lvl>
   </w:abstractNum>
-  <w:abstractNum w:abstractNumId="14">
+  <w:abstractNum w:abstractNumId="14" w15:restartNumberingAfterBreak="0">
     <w:nsid w:val="61775204"/>
     <w:multiLevelType w:val="hybridMultilevel"/>
     <w:tmpl w:val="0D4C699E"/>
@@ -7597,7 +7627,7 @@
       </w:pPr>
     </w:lvl>
   </w:abstractNum>
-  <w:abstractNum w:abstractNumId="15">
+  <w:abstractNum w:abstractNumId="15" w15:restartNumberingAfterBreak="0">
     <w:nsid w:val="6A800CD6"/>
     <w:multiLevelType w:val="hybridMultilevel"/>
     <w:tmpl w:val="101C6A7E"/>
@@ -7686,7 +7716,7 @@
       </w:pPr>
     </w:lvl>
   </w:abstractNum>
-  <w:abstractNum w:abstractNumId="16">
+  <w:abstractNum w:abstractNumId="16" w15:restartNumberingAfterBreak="0">
     <w:nsid w:val="7127293A"/>
     <w:multiLevelType w:val="hybridMultilevel"/>
     <w:tmpl w:val="41363200"/>
@@ -7775,7 +7805,7 @@
       </w:pPr>
     </w:lvl>
   </w:abstractNum>
-  <w:abstractNum w:abstractNumId="17">
+  <w:abstractNum w:abstractNumId="17" w15:restartNumberingAfterBreak="0">
     <w:nsid w:val="71564695"/>
     <w:multiLevelType w:val="hybridMultilevel"/>
     <w:tmpl w:val="CEAC3888"/>
@@ -7864,7 +7894,7 @@
       </w:pPr>
     </w:lvl>
   </w:abstractNum>
-  <w:abstractNum w:abstractNumId="18">
+  <w:abstractNum w:abstractNumId="18" w15:restartNumberingAfterBreak="0">
     <w:nsid w:val="74C2002F"/>
     <w:multiLevelType w:val="hybridMultilevel"/>
     <w:tmpl w:val="001CAB5E"/>
@@ -7953,7 +7983,7 @@
       </w:pPr>
     </w:lvl>
   </w:abstractNum>
-  <w:abstractNum w:abstractNumId="19">
+  <w:abstractNum w:abstractNumId="19" w15:restartNumberingAfterBreak="0">
     <w:nsid w:val="77D16E0C"/>
     <w:multiLevelType w:val="hybridMultilevel"/>
     <w:tmpl w:val="FB569C80"/>
@@ -8042,7 +8072,7 @@
       </w:pPr>
     </w:lvl>
   </w:abstractNum>
-  <w:abstractNum w:abstractNumId="20">
+  <w:abstractNum w:abstractNumId="20" w15:restartNumberingAfterBreak="0">
     <w:nsid w:val="7F024BDC"/>
     <w:multiLevelType w:val="hybridMultilevel"/>
     <w:tmpl w:val="8B7EEA82"/>
@@ -8228,7 +8258,7 @@
 </file>
 
 <file path=word/styles.xml><?xml version="1.0" encoding="utf-8"?>
-<w:styles xmlns:mc="http://schemas.openxmlformats.org/markup-compatibility/2006" xmlns:r="http://schemas.openxmlformats.org/officeDocument/2006/relationships" xmlns:w="http://schemas.openxmlformats.org/wordprocessingml/2006/main" xmlns:w14="http://schemas.microsoft.com/office/word/2010/wordml" mc:Ignorable="w14">
+<w:styles xmlns:mc="http://schemas.openxmlformats.org/markup-compatibility/2006" xmlns:r="http://schemas.openxmlformats.org/officeDocument/2006/relationships" xmlns:w="http://schemas.openxmlformats.org/wordprocessingml/2006/main" xmlns:w14="http://schemas.microsoft.com/office/word/2010/wordml" xmlns:w15="http://schemas.microsoft.com/office/word/2012/wordml" xmlns:w16se="http://schemas.microsoft.com/office/word/2015/wordml/symex" mc:Ignorable="w14 w15 w16se">
   <w:docDefaults>
     <w:rPrDefault>
       <w:rPr>
@@ -8244,447 +8274,381 @@
       </w:pPr>
     </w:pPrDefault>
   </w:docDefaults>
-  <w:latentStyles w:defLockedState="0" w:defUIPriority="99" w:defSemiHidden="1" w:defUnhideWhenUsed="1" w:defQFormat="0" w:count="267">
-    <w:lsdException w:name="Normal" w:semiHidden="0" w:uiPriority="0" w:unhideWhenUsed="0" w:qFormat="1"/>
-    <w:lsdException w:name="heading 1" w:semiHidden="0" w:uiPriority="9" w:unhideWhenUsed="0" w:qFormat="1"/>
-    <w:lsdException w:name="heading 2" w:uiPriority="9" w:qFormat="1"/>
-    <w:lsdException w:name="heading 3" w:uiPriority="9" w:qFormat="1"/>
-    <w:lsdException w:name="heading 4" w:uiPriority="9" w:qFormat="1"/>
-    <w:lsdException w:name="heading 5" w:uiPriority="9" w:qFormat="1"/>
-    <w:lsdException w:name="heading 6" w:uiPriority="9" w:qFormat="1"/>
-    <w:lsdException w:name="heading 7" w:uiPriority="9" w:qFormat="1"/>
-    <w:lsdException w:name="heading 8" w:uiPriority="9" w:qFormat="1"/>
-    <w:lsdException w:name="heading 9" w:uiPriority="9" w:qFormat="1"/>
-    <w:lsdException w:name="toc 1" w:uiPriority="39"/>
-    <w:lsdException w:name="toc 2" w:uiPriority="39"/>
-    <w:lsdException w:name="toc 3" w:uiPriority="39"/>
-    <w:lsdException w:name="toc 4" w:uiPriority="39"/>
-    <w:lsdException w:name="toc 5" w:uiPriority="39"/>
-    <w:lsdException w:name="toc 6" w:uiPriority="39"/>
-    <w:lsdException w:name="toc 7" w:uiPriority="39"/>
-    <w:lsdException w:name="toc 8" w:uiPriority="39"/>
-    <w:lsdException w:name="toc 9" w:uiPriority="39"/>
-    <w:lsdException w:name="caption" w:uiPriority="35" w:qFormat="1"/>
-    <w:lsdException w:name="Title" w:semiHidden="0" w:uiPriority="10" w:unhideWhenUsed="0" w:qFormat="1"/>
-    <w:lsdException w:name="Default Paragraph Font" w:uiPriority="1"/>
-    <w:lsdException w:name="Subtitle" w:semiHidden="0" w:uiPriority="11" w:unhideWhenUsed="0" w:qFormat="1"/>
-    <w:lsdException w:name="Strong" w:semiHidden="0" w:uiPriority="22" w:unhideWhenUsed="0" w:qFormat="1"/>
-    <w:lsdException w:name="Emphasis" w:semiHidden="0" w:uiPriority="20" w:unhideWhenUsed="0" w:qFormat="1"/>
-    <w:lsdException w:name="Table Grid" w:semiHidden="0" w:uiPriority="39" w:unhideWhenUsed="0"/>
-    <w:lsdException w:name="Placeholder Text" w:unhideWhenUsed="0"/>
-    <w:lsdException w:name="No Spacing" w:semiHidden="0" w:uiPriority="1" w:unhideWhenUsed="0" w:qFormat="1"/>
-    <w:lsdException w:name="Light Shading" w:semiHidden="0" w:uiPriority="60" w:unhideWhenUsed="0"/>
-    <w:lsdException w:name="Light List" w:semiHidden="0" w:uiPriority="61" w:unhideWhenUsed="0"/>
-    <w:lsdException w:name="Light Grid" w:semiHidden="0" w:uiPriority="62" w:unhideWhenUsed="0"/>
-    <w:lsdException w:name="Medium Shading 1" w:semiHidden="0" w:uiPriority="63" w:unhideWhenUsed="0"/>
-    <w:lsdException w:name="Medium Shading 2" w:semiHidden="0" w:uiPriority="64" w:unhideWhenUsed="0"/>
-    <w:lsdException w:name="Medium List 1" w:semiHidden="0" w:uiPriority="65" w:unhideWhenUsed="0"/>
-    <w:lsdException w:name="Medium List 2" w:semiHidden="0" w:uiPriority="66" w:unhideWhenUsed="0"/>
-    <w:lsdException w:name="Medium Grid 1" w:semiHidden="0" w:uiPriority="67" w:unhideWhenUsed="0"/>
-    <w:lsdException w:name="Medium Grid 2" w:semiHidden="0" w:uiPriority="68" w:unhideWhenUsed="0"/>
-    <w:lsdException w:name="Medium Grid 3" w:semiHidden="0" w:uiPriority="69" w:unhideWhenUsed="0"/>
-    <w:lsdException w:name="Dark List" w:semiHidden="0" w:uiPriority="70" w:unhideWhenUsed="0"/>
-    <w:lsdException w:name="Colorful Shading" w:semiHidden="0" w:uiPriority="71" w:unhideWhenUsed="0"/>
-    <w:lsdException w:name="Colorful List" w:semiHidden="0" w:uiPriority="72" w:unhideWhenUsed="0"/>
-    <w:lsdException w:name="Colorful Grid" w:semiHidden="0" w:uiPriority="73" w:unhideWhenUsed="0"/>
-    <w:lsdException w:name="Light Shading Accent 1" w:semiHidden="0" w:uiPriority="60" w:unhideWhenUsed="0"/>
-    <w:lsdException w:name="Light List Accent 1" w:semiHidden="0" w:uiPriority="61" w:unhideWhenUsed="0"/>
-    <w:lsdException w:name="Light Grid Accent 1" w:semiHidden="0" w:uiPriority="62" w:unhideWhenUsed="0"/>
-    <w:lsdException w:name="Medium Shading 1 Accent 1" w:semiHidden="0" w:uiPriority="63" w:unhideWhenUsed="0"/>
-    <w:lsdException w:name="Medium Shading 2 Accent 1" w:semiHidden="0" w:uiPriority="64" w:unhideWhenUsed="0"/>
-    <w:lsdException w:name="Medium List 1 Accent 1" w:semiHidden="0" w:uiPriority="65" w:unhideWhenUsed="0"/>
-    <w:lsdException w:name="Revision" w:unhideWhenUsed="0"/>
-    <w:lsdException w:name="List Paragraph" w:semiHidden="0" w:uiPriority="34" w:unhideWhenUsed="0" w:qFormat="1"/>
-    <w:lsdException w:name="Quote" w:semiHidden="0" w:uiPriority="29" w:unhideWhenUsed="0" w:qFormat="1"/>
-    <w:lsdException w:name="Intense Quote" w:semiHidden="0" w:uiPriority="30" w:unhideWhenUsed="0" w:qFormat="1"/>
-    <w:lsdException w:name="Medium List 2 Accent 1" w:semiHidden="0" w:uiPriority="66" w:unhideWhenUsed="0"/>
-    <w:lsdException w:name="Medium Grid 1 Accent 1" w:semiHidden="0" w:uiPriority="67" w:unhideWhenUsed="0"/>
-    <w:lsdException w:name="Medium Grid 2 Accent 1" w:semiHidden="0" w:uiPriority="68" w:unhideWhenUsed="0"/>
-    <w:lsdException w:name="Medium Grid 3 Accent 1" w:semiHidden="0" w:uiPriority="69" w:unhideWhenUsed="0"/>
-    <w:lsdException w:name="Dark List Accent 1" w:semiHidden="0" w:uiPriority="70" w:unhideWhenUsed="0"/>
-    <w:lsdException w:name="Colorful Shading Accent 1" w:semiHidden="0" w:uiPriority="71" w:unhideWhenUsed="0"/>
-    <w:lsdException w:name="Colorful List Accent 1" w:semiHidden="0" w:uiPriority="72" w:unhideWhenUsed="0"/>
-    <w:lsdException w:name="Colorful Grid Accent 1" w:semiHidden="0" w:uiPriority="73" w:unhideWhenUsed="0"/>
-    <w:lsdException w:name="Light Shading Accent 2" w:semiHidden="0" w:uiPriority="60" w:unhideWhenUsed="0"/>
-    <w:lsdException w:name="Light List Accent 2" w:semiHidden="0" w:uiPriority="61" w:unhideWhenUsed="0"/>
-    <w:lsdException w:name="Light Grid Accent 2" w:semiHidden="0" w:uiPriority="62" w:unhideWhenUsed="0"/>
-    <w:lsdException w:name="Medium Shading 1 Accent 2" w:semiHidden="0" w:uiPriority="63" w:unhideWhenUsed="0"/>
-    <w:lsdException w:name="Medium Shading 2 Accent 2" w:semiHidden="0" w:uiPriority="64" w:unhideWhenUsed="0"/>
-    <w:lsdException w:name="Medium List 1 Accent 2" w:semiHidden="0" w:uiPriority="65" w:unhideWhenUsed="0"/>
-    <w:lsdException w:name="Medium List 2 Accent 2" w:semiHidden="0" w:uiPriority="66" w:unhideWhenUsed="0"/>
-    <w:lsdException w:name="Medium Grid 1 Accent 2" w:semiHidden="0" w:uiPriority="67" w:unhideWhenUsed="0"/>
-    <w:lsdException w:name="Medium Grid 2 Accent 2" w:semiHidden="0" w:uiPriority="68" w:unhideWhenUsed="0"/>
-    <w:lsdException w:name="Medium Grid 3 Accent 2" w:semiHidden="0" w:uiPriority="69" w:unhideWhenUsed="0"/>
-    <w:lsdException w:name="Dark List Accent 2" w:semiHidden="0" w:uiPriority="70" w:unhideWhenUsed="0"/>
-    <w:lsdException w:name="Colorful Shading Accent 2" w:semiHidden="0" w:uiPriority="71" w:unhideWhenUsed="0"/>
-    <w:lsdException w:name="Colorful List Accent 2" w:semiHidden="0" w:uiPriority="72" w:unhideWhenUsed="0"/>
-    <w:lsdException w:name="Colorful Grid Accent 2" w:semiHidden="0" w:uiPriority="73" w:unhideWhenUsed="0"/>
-    <w:lsdException w:name="Light Shading Accent 3" w:semiHidden="0" w:uiPriority="60" w:unhideWhenUsed="0"/>
-    <w:lsdException w:name="Light List Accent 3" w:semiHidden="0" w:uiPriority="61" w:unhideWhenUsed="0"/>
-    <w:lsdException w:name="Light Grid Accent 3" w:semiHidden="0" w:uiPriority="62" w:unhideWhenUsed="0"/>
-    <w:lsdException w:name="Medium Shading 1 Accent 3" w:semiHidden="0" w:uiPriority="63" w:unhideWhenUsed="0"/>
-    <w:lsdException w:name="Medium Shading 2 Accent 3" w:semiHidden="0" w:uiPriority="64" w:unhideWhenUsed="0"/>
-    <w:lsdException w:name="Medium List 1 Accent 3" w:semiHidden="0" w:uiPriority="65" w:unhideWhenUsed="0"/>
-    <w:lsdException w:name="Medium List 2 Accent 3" w:semiHidden="0" w:uiPriority="66" w:unhideWhenUsed="0"/>
-    <w:lsdException w:name="Medium Grid 1 Accent 3" w:semiHidden="0" w:uiPriority="67" w:unhideWhenUsed="0"/>
-    <w:lsdException w:name="Medium Grid 2 Accent 3" w:semiHidden="0" w:uiPriority="68" w:unhideWhenUsed="0"/>
-    <w:lsdException w:name="Medium Grid 3 Accent 3" w:semiHidden="0" w:uiPriority="69" w:unhideWhenUsed="0"/>
-    <w:lsdException w:name="Dark List Accent 3" w:semiHidden="0" w:uiPriority="70" w:unhideWhenUsed="0"/>
-    <w:lsdException w:name="Colorful Shading Accent 3" w:semiHidden="0" w:uiPriority="71" w:unhideWhenUsed="0"/>
-    <w:lsdException w:name="Colorful List Accent 3" w:semiHidden="0" w:uiPriority="72" w:unhideWhenUsed="0"/>
-    <w:lsdException w:name="Colorful Grid Accent 3" w:semiHidden="0" w:uiPriority="73" w:unhideWhenUsed="0"/>
-    <w:lsdException w:name="Light Shading Accent 4" w:semiHidden="0" w:uiPriority="60" w:unhideWhenUsed="0"/>
-    <w:lsdException w:name="Light List Accent 4" w:semiHidden="0" w:uiPriority="61" w:unhideWhenUsed="0"/>
-    <w:lsdException w:name="Light Grid Accent 4" w:semiHidden="0" w:uiPriority="62" w:unhideWhenUsed="0"/>
-    <w:lsdException w:name="Medium Shading 1 Accent 4" w:semiHidden="0" w:uiPriority="63" w:unhideWhenUsed="0"/>
-    <w:lsdException w:name="Medium Shading 2 Accent 4" w:semiHidden="0" w:uiPriority="64" w:unhideWhenUsed="0"/>
-    <w:lsdException w:name="Medium List 1 Accent 4" w:semiHidden="0" w:uiPriority="65" w:unhideWhenUsed="0"/>
-    <w:lsdException w:name="Medium List 2 Accent 4" w:semiHidden="0" w:uiPriority="66" w:unhideWhenUsed="0"/>
-    <w:lsdException w:name="Medium Grid 1 Accent 4" w:semiHidden="0" w:uiPriority="67" w:unhideWhenUsed="0"/>
-    <w:lsdException w:name="Medium Grid 2 Accent 4" w:semiHidden="0" w:uiPriority="68" w:unhideWhenUsed="0"/>
-    <w:lsdException w:name="Medium Grid 3 Accent 4" w:semiHidden="0" w:uiPriority="69" w:unhideWhenUsed="0"/>
-    <w:lsdException w:name="Dark List Accent 4" w:semiHidden="0" w:uiPriority="70" w:unhideWhenUsed="0"/>
-    <w:lsdException w:name="Colorful Shading Accent 4" w:semiHidden="0" w:uiPriority="71" w:unhideWhenUsed="0"/>
-    <w:lsdException w:name="Colorful List Accent 4" w:semiHidden="0" w:uiPriority="72" w:unhideWhenUsed="0"/>
-    <w:lsdException w:name="Colorful Grid Accent 4" w:semiHidden="0" w:uiPriority="73" w:unhideWhenUsed="0"/>
-    <w:lsdException w:name="Light Shading Accent 5" w:semiHidden="0" w:uiPriority="60" w:unhideWhenUsed="0"/>
-    <w:lsdException w:name="Light List Accent 5" w:semiHidden="0" w:uiPriority="61" w:unhideWhenUsed="0"/>
-    <w:lsdException w:name="Light Grid Accent 5" w:semiHidden="0" w:uiPriority="62" w:unhideWhenUsed="0"/>
-    <w:lsdException w:name="Medium Shading 1 Accent 5" w:semiHidden="0" w:uiPriority="63" w:unhideWhenUsed="0"/>
-    <w:lsdException w:name="Medium Shading 2 Accent 5" w:semiHidden="0" w:uiPriority="64" w:unhideWhenUsed="0"/>
-    <w:lsdException w:name="Medium List 1 Accent 5" w:semiHidden="0" w:uiPriority="65" w:unhideWhenUsed="0"/>
-    <w:lsdException w:name="Medium List 2 Accent 5" w:semiHidden="0" w:uiPriority="66" w:unhideWhenUsed="0"/>
-    <w:lsdException w:name="Medium Grid 1 Accent 5" w:semiHidden="0" w:uiPriority="67" w:unhideWhenUsed="0"/>
-    <w:lsdException w:name="Medium Grid 2 Accent 5" w:semiHidden="0" w:uiPriority="68" w:unhideWhenUsed="0"/>
-    <w:lsdException w:name="Medium Grid 3 Accent 5" w:semiHidden="0" w:uiPriority="69" w:unhideWhenUsed="0"/>
-    <w:lsdException w:name="Dark List Accent 5" w:semiHidden="0" w:uiPriority="70" w:unhideWhenUsed="0"/>
-    <w:lsdException w:name="Colorful Shading Accent 5" w:semiHidden="0" w:uiPriority="71" w:unhideWhenUsed="0"/>
-    <w:lsdException w:name="Colorful List Accent 5" w:semiHidden="0" w:uiPriority="72" w:unhideWhenUsed="0"/>
-    <w:lsdException w:name="Colorful Grid Accent 5" w:semiHidden="0" w:uiPriority="73" w:unhideWhenUsed="0"/>
-    <w:lsdException w:name="Light Shading Accent 6" w:semiHidden="0" w:uiPriority="60" w:unhideWhenUsed="0"/>
-    <w:lsdException w:name="Light List Accent 6" w:semiHidden="0" w:uiPriority="61" w:unhideWhenUsed="0"/>
-    <w:lsdException w:name="Light Grid Accent 6" w:semiHidden="0" w:uiPriority="62" w:unhideWhenUsed="0"/>
-    <w:lsdException w:name="Medium Shading 1 Accent 6" w:semiHidden="0" w:uiPriority="63" w:unhideWhenUsed="0"/>
-    <w:lsdException w:name="Medium Shading 2 Accent 6" w:semiHidden="0" w:uiPriority="64" w:unhideWhenUsed="0"/>
-    <w:lsdException w:name="Medium List 1 Accent 6" w:semiHidden="0" w:uiPriority="65" w:unhideWhenUsed="0"/>
-    <w:lsdException w:name="Medium List 2 Accent 6" w:semiHidden="0" w:uiPriority="66" w:unhideWhenUsed="0"/>
-    <w:lsdException w:name="Medium Grid 1 Accent 6" w:semiHidden="0" w:uiPriority="67" w:unhideWhenUsed="0"/>
-    <w:lsdException w:name="Medium Grid 2 Accent 6" w:semiHidden="0" w:uiPriority="68" w:unhideWhenUsed="0"/>
-    <w:lsdException w:name="Medium Grid 3 Accent 6" w:semiHidden="0" w:uiPriority="69" w:unhideWhenUsed="0"/>
-    <w:lsdException w:name="Dark List Accent 6" w:semiHidden="0" w:uiPriority="70" w:unhideWhenUsed="0"/>
-    <w:lsdException w:name="Colorful Shading Accent 6" w:semiHidden="0" w:uiPriority="71" w:unhideWhenUsed="0"/>
-    <w:lsdException w:name="Colorful List Accent 6" w:semiHidden="0" w:uiPriority="72" w:unhideWhenUsed="0"/>
-    <w:lsdException w:name="Colorful Grid Accent 6" w:semiHidden="0" w:uiPriority="73" w:unhideWhenUsed="0"/>
-    <w:lsdException w:name="Subtle Emphasis" w:semiHidden="0" w:uiPriority="19" w:unhideWhenUsed="0" w:qFormat="1"/>
-    <w:lsdException w:name="Intense Emphasis" w:semiHidden="0" w:uiPriority="21" w:unhideWhenUsed="0" w:qFormat="1"/>
-    <w:lsdException w:name="Subtle Reference" w:semiHidden="0" w:uiPriority="31" w:unhideWhenUsed="0" w:qFormat="1"/>
-    <w:lsdException w:name="Intense Reference" w:semiHidden="0" w:uiPriority="32" w:unhideWhenUsed="0" w:qFormat="1"/>
-    <w:lsdException w:name="Book Title" w:semiHidden="0" w:uiPriority="33" w:unhideWhenUsed="0" w:qFormat="1"/>
-    <w:lsdException w:name="Bibliography" w:uiPriority="37"/>
-    <w:lsdException w:name="TOC Heading" w:uiPriority="39" w:qFormat="1"/>
-  </w:latentStyles>
-  <w:style w:type="paragraph" w:default="1" w:styleId="Normal">
-    <w:name w:val="Normal"/>
-    <w:qFormat/>
-  </w:style>
-  <w:style w:type="character" w:default="1" w:styleId="DefaultParagraphFont">
-    <w:name w:val="Default Paragraph Font"/>
-    <w:uiPriority w:val="1"/>
-    <w:semiHidden/>
-    <w:unhideWhenUsed/>
-  </w:style>
-  <w:style w:type="table" w:default="1" w:styleId="TableNormal">
-    <w:name w:val="Normal Table"/>
-    <w:uiPriority w:val="99"/>
-    <w:semiHidden/>
-    <w:unhideWhenUsed/>
-    <w:tblPr>
-      <w:tblInd w:w="0" w:type="dxa"/>
-      <w:tblCellMar>
-        <w:top w:w="0" w:type="dxa"/>
-        <w:left w:w="108" w:type="dxa"/>
-        <w:bottom w:w="0" w:type="dxa"/>
-        <w:right w:w="108" w:type="dxa"/>
-      </w:tblCellMar>
-    </w:tblPr>
-  </w:style>
-  <w:style w:type="numbering" w:default="1" w:styleId="NoList">
-    <w:name w:val="No List"/>
-    <w:uiPriority w:val="99"/>
-    <w:semiHidden/>
-    <w:unhideWhenUsed/>
-  </w:style>
-  <w:style w:type="character" w:styleId="Hyperlink">
-    <w:name w:val="Hyperlink"/>
-    <w:basedOn w:val="DefaultParagraphFont"/>
-    <w:uiPriority w:val="99"/>
-    <w:unhideWhenUsed/>
-    <w:rsid w:val="00A7459A"/>
-    <w:rPr>
-      <w:color w:val="0563C1" w:themeColor="hyperlink"/>
-      <w:u w:val="single"/>
-    </w:rPr>
-  </w:style>
-  <w:style w:type="paragraph" w:styleId="ListParagraph">
-    <w:name w:val="List Paragraph"/>
-    <w:basedOn w:val="Normal"/>
-    <w:uiPriority w:val="34"/>
-    <w:qFormat/>
-    <w:rsid w:val="00A7459A"/>
-    <w:pPr>
-      <w:ind w:left="720"/>
-      <w:contextualSpacing/>
-    </w:pPr>
-  </w:style>
-  <w:style w:type="paragraph" w:styleId="Header">
-    <w:name w:val="header"/>
-    <w:basedOn w:val="Normal"/>
-    <w:link w:val="HeaderChar"/>
-    <w:uiPriority w:val="99"/>
-    <w:unhideWhenUsed/>
-    <w:rsid w:val="006056F5"/>
-    <w:pPr>
-      <w:tabs>
-        <w:tab w:val="center" w:pos="4680"/>
-        <w:tab w:val="right" w:pos="9360"/>
-      </w:tabs>
-      <w:spacing w:after="0" w:line="240" w:lineRule="auto"/>
-    </w:pPr>
-  </w:style>
-  <w:style w:type="character" w:customStyle="1" w:styleId="HeaderChar">
-    <w:name w:val="Header Char"/>
-    <w:basedOn w:val="DefaultParagraphFont"/>
-    <w:link w:val="Header"/>
-    <w:uiPriority w:val="99"/>
-    <w:rsid w:val="006056F5"/>
-  </w:style>
-  <w:style w:type="paragraph" w:styleId="Footer">
-    <w:name w:val="footer"/>
-    <w:basedOn w:val="Normal"/>
-    <w:link w:val="FooterChar"/>
-    <w:uiPriority w:val="99"/>
-    <w:unhideWhenUsed/>
-    <w:rsid w:val="006056F5"/>
-    <w:pPr>
-      <w:tabs>
-        <w:tab w:val="center" w:pos="4680"/>
-        <w:tab w:val="right" w:pos="9360"/>
-      </w:tabs>
-      <w:spacing w:after="0" w:line="240" w:lineRule="auto"/>
-    </w:pPr>
-  </w:style>
-  <w:style w:type="character" w:customStyle="1" w:styleId="FooterChar">
-    <w:name w:val="Footer Char"/>
-    <w:basedOn w:val="DefaultParagraphFont"/>
-    <w:link w:val="Footer"/>
-    <w:uiPriority w:val="99"/>
-    <w:rsid w:val="006056F5"/>
-  </w:style>
-  <w:style w:type="character" w:customStyle="1" w:styleId="dangerouslink">
-    <w:name w:val="dangerouslink"/>
-    <w:basedOn w:val="DefaultParagraphFont"/>
-    <w:rsid w:val="003B37C3"/>
-  </w:style>
-  <w:style w:type="character" w:styleId="Strong">
-    <w:name w:val="Strong"/>
-    <w:basedOn w:val="DefaultParagraphFont"/>
-    <w:uiPriority w:val="22"/>
-    <w:qFormat/>
-    <w:rsid w:val="002D5B62"/>
-    <w:rPr>
-      <w:b/>
-      <w:bCs/>
-    </w:rPr>
-  </w:style>
-  <w:style w:type="character" w:styleId="FollowedHyperlink">
-    <w:name w:val="FollowedHyperlink"/>
-    <w:basedOn w:val="DefaultParagraphFont"/>
-    <w:uiPriority w:val="99"/>
-    <w:semiHidden/>
-    <w:unhideWhenUsed/>
-    <w:rsid w:val="00E851D7"/>
-    <w:rPr>
-      <w:color w:val="954F72" w:themeColor="followedHyperlink"/>
-      <w:u w:val="single"/>
-    </w:rPr>
-  </w:style>
-  <w:style w:type="table" w:styleId="TableGrid">
-    <w:name w:val="Table Grid"/>
-    <w:basedOn w:val="TableNormal"/>
-    <w:uiPriority w:val="39"/>
-    <w:rsid w:val="00E32203"/>
-    <w:pPr>
-      <w:spacing w:after="0" w:line="240" w:lineRule="auto"/>
-    </w:pPr>
-    <w:tblPr>
-      <w:tblBorders>
-        <w:top w:val="single" w:sz="4" w:space="0" w:color="auto"/>
-        <w:left w:val="single" w:sz="4" w:space="0" w:color="auto"/>
-        <w:bottom w:val="single" w:sz="4" w:space="0" w:color="auto"/>
-        <w:right w:val="single" w:sz="4" w:space="0" w:color="auto"/>
-        <w:insideH w:val="single" w:sz="4" w:space="0" w:color="auto"/>
-        <w:insideV w:val="single" w:sz="4" w:space="0" w:color="auto"/>
-      </w:tblBorders>
-    </w:tblPr>
-  </w:style>
-</w:styles>
-</file>
-
-<file path=word/stylesWithEffects.xml><?xml version="1.0" encoding="utf-8"?>
-<w:styles xmlns:wpc="http://schemas.microsoft.com/office/word/2010/wordprocessingCanvas" xmlns:mc="http://schemas.openxmlformats.org/markup-compatibility/2006" xmlns:o="urn:schemas-microsoft-com:office:office" xmlns:r="http://schemas.openxmlformats.org/officeDocument/2006/relationships" xmlns:m="http://schemas.openxmlformats.org/officeDocument/2006/math" xmlns:v="urn:schemas-microsoft-com:vml" xmlns:wp14="http://schemas.microsoft.com/office/word/2010/wordprocessingDrawing" xmlns:wp="http://schemas.openxmlformats.org/drawingml/2006/wordprocessingDrawing" xmlns:w10="urn:schemas-microsoft-com:office:word" xmlns:w="http://schemas.openxmlformats.org/wordprocessingml/2006/main" xmlns:w14="http://schemas.microsoft.com/office/word/2010/wordml" xmlns:wpg="http://schemas.microsoft.com/office/word/2010/wordprocessingGroup" xmlns:wpi="http://schemas.microsoft.com/office/word/2010/wordprocessingInk" xmlns:wne="http://schemas.microsoft.com/office/word/2006/wordml" xmlns:wps="http://schemas.microsoft.com/office/word/2010/wordprocessingShape" mc:Ignorable="w14 wp14">
-  <w:docDefaults>
-    <w:rPrDefault>
-      <w:rPr>
-        <w:rFonts w:asciiTheme="minorHAnsi" w:eastAsiaTheme="minorHAnsi" w:hAnsiTheme="minorHAnsi" w:cstheme="minorBidi"/>
-        <w:sz w:val="22"/>
-        <w:szCs w:val="22"/>
-        <w:lang w:val="en-US" w:eastAsia="en-US" w:bidi="ar-SA"/>
-      </w:rPr>
-    </w:rPrDefault>
-    <w:pPrDefault>
-      <w:pPr>
-        <w:spacing w:after="160" w:line="259" w:lineRule="auto"/>
-      </w:pPr>
-    </w:pPrDefault>
-  </w:docDefaults>
-  <w:latentStyles w:defLockedState="0" w:defUIPriority="99" w:defSemiHidden="1" w:defUnhideWhenUsed="1" w:defQFormat="0" w:count="267">
-    <w:lsdException w:name="Normal" w:semiHidden="0" w:uiPriority="0" w:unhideWhenUsed="0" w:qFormat="1"/>
-    <w:lsdException w:name="heading 1" w:semiHidden="0" w:uiPriority="9" w:unhideWhenUsed="0" w:qFormat="1"/>
-    <w:lsdException w:name="heading 2" w:uiPriority="9" w:qFormat="1"/>
-    <w:lsdException w:name="heading 3" w:uiPriority="9" w:qFormat="1"/>
-    <w:lsdException w:name="heading 4" w:uiPriority="9" w:qFormat="1"/>
-    <w:lsdException w:name="heading 5" w:uiPriority="9" w:qFormat="1"/>
-    <w:lsdException w:name="heading 6" w:uiPriority="9" w:qFormat="1"/>
-    <w:lsdException w:name="heading 7" w:uiPriority="9" w:qFormat="1"/>
-    <w:lsdException w:name="heading 8" w:uiPriority="9" w:qFormat="1"/>
-    <w:lsdException w:name="heading 9" w:uiPriority="9" w:qFormat="1"/>
-    <w:lsdException w:name="toc 1" w:uiPriority="39"/>
-    <w:lsdException w:name="toc 2" w:uiPriority="39"/>
-    <w:lsdException w:name="toc 3" w:uiPriority="39"/>
-    <w:lsdException w:name="toc 4" w:uiPriority="39"/>
-    <w:lsdException w:name="toc 5" w:uiPriority="39"/>
-    <w:lsdException w:name="toc 6" w:uiPriority="39"/>
-    <w:lsdException w:name="toc 7" w:uiPriority="39"/>
-    <w:lsdException w:name="toc 8" w:uiPriority="39"/>
-    <w:lsdException w:name="toc 9" w:uiPriority="39"/>
-    <w:lsdException w:name="caption" w:uiPriority="35" w:qFormat="1"/>
-    <w:lsdException w:name="Title" w:semiHidden="0" w:uiPriority="10" w:unhideWhenUsed="0" w:qFormat="1"/>
-    <w:lsdException w:name="Default Paragraph Font" w:uiPriority="1"/>
-    <w:lsdException w:name="Subtitle" w:semiHidden="0" w:uiPriority="11" w:unhideWhenUsed="0" w:qFormat="1"/>
-    <w:lsdException w:name="Strong" w:semiHidden="0" w:uiPriority="22" w:unhideWhenUsed="0" w:qFormat="1"/>
-    <w:lsdException w:name="Emphasis" w:semiHidden="0" w:uiPriority="20" w:unhideWhenUsed="0" w:qFormat="1"/>
-    <w:lsdException w:name="Table Grid" w:semiHidden="0" w:uiPriority="39" w:unhideWhenUsed="0"/>
-    <w:lsdException w:name="Placeholder Text" w:unhideWhenUsed="0"/>
-    <w:lsdException w:name="No Spacing" w:semiHidden="0" w:uiPriority="1" w:unhideWhenUsed="0" w:qFormat="1"/>
-    <w:lsdException w:name="Light Shading" w:semiHidden="0" w:uiPriority="60" w:unhideWhenUsed="0"/>
-    <w:lsdException w:name="Light List" w:semiHidden="0" w:uiPriority="61" w:unhideWhenUsed="0"/>
-    <w:lsdException w:name="Light Grid" w:semiHidden="0" w:uiPriority="62" w:unhideWhenUsed="0"/>
-    <w:lsdException w:name="Medium Shading 1" w:semiHidden="0" w:uiPriority="63" w:unhideWhenUsed="0"/>
-    <w:lsdException w:name="Medium Shading 2" w:semiHidden="0" w:uiPriority="64" w:unhideWhenUsed="0"/>
-    <w:lsdException w:name="Medium List 1" w:semiHidden="0" w:uiPriority="65" w:unhideWhenUsed="0"/>
-    <w:lsdException w:name="Medium List 2" w:semiHidden="0" w:uiPriority="66" w:unhideWhenUsed="0"/>
-    <w:lsdException w:name="Medium Grid 1" w:semiHidden="0" w:uiPriority="67" w:unhideWhenUsed="0"/>
-    <w:lsdException w:name="Medium Grid 2" w:semiHidden="0" w:uiPriority="68" w:unhideWhenUsed="0"/>
-    <w:lsdException w:name="Medium Grid 3" w:semiHidden="0" w:uiPriority="69" w:unhideWhenUsed="0"/>
-    <w:lsdException w:name="Dark List" w:semiHidden="0" w:uiPriority="70" w:unhideWhenUsed="0"/>
-    <w:lsdException w:name="Colorful Shading" w:semiHidden="0" w:uiPriority="71" w:unhideWhenUsed="0"/>
-    <w:lsdException w:name="Colorful List" w:semiHidden="0" w:uiPriority="72" w:unhideWhenUsed="0"/>
-    <w:lsdException w:name="Colorful Grid" w:semiHidden="0" w:uiPriority="73" w:unhideWhenUsed="0"/>
-    <w:lsdException w:name="Light Shading Accent 1" w:semiHidden="0" w:uiPriority="60" w:unhideWhenUsed="0"/>
-    <w:lsdException w:name="Light List Accent 1" w:semiHidden="0" w:uiPriority="61" w:unhideWhenUsed="0"/>
-    <w:lsdException w:name="Light Grid Accent 1" w:semiHidden="0" w:uiPriority="62" w:unhideWhenUsed="0"/>
-    <w:lsdException w:name="Medium Shading 1 Accent 1" w:semiHidden="0" w:uiPriority="63" w:unhideWhenUsed="0"/>
-    <w:lsdException w:name="Medium Shading 2 Accent 1" w:semiHidden="0" w:uiPriority="64" w:unhideWhenUsed="0"/>
-    <w:lsdException w:name="Medium List 1 Accent 1" w:semiHidden="0" w:uiPriority="65" w:unhideWhenUsed="0"/>
-    <w:lsdException w:name="Revision" w:unhideWhenUsed="0"/>
-    <w:lsdException w:name="List Paragraph" w:semiHidden="0" w:uiPriority="34" w:unhideWhenUsed="0" w:qFormat="1"/>
-    <w:lsdException w:name="Quote" w:semiHidden="0" w:uiPriority="29" w:unhideWhenUsed="0" w:qFormat="1"/>
-    <w:lsdException w:name="Intense Quote" w:semiHidden="0" w:uiPriority="30" w:unhideWhenUsed="0" w:qFormat="1"/>
-    <w:lsdException w:name="Medium List 2 Accent 1" w:semiHidden="0" w:uiPriority="66" w:unhideWhenUsed="0"/>
-    <w:lsdException w:name="Medium Grid 1 Accent 1" w:semiHidden="0" w:uiPriority="67" w:unhideWhenUsed="0"/>
-    <w:lsdException w:name="Medium Grid 2 Accent 1" w:semiHidden="0" w:uiPriority="68" w:unhideWhenUsed="0"/>
-    <w:lsdException w:name="Medium Grid 3 Accent 1" w:semiHidden="0" w:uiPriority="69" w:unhideWhenUsed="0"/>
-    <w:lsdException w:name="Dark List Accent 1" w:semiHidden="0" w:uiPriority="70" w:unhideWhenUsed="0"/>
-    <w:lsdException w:name="Colorful Shading Accent 1" w:semiHidden="0" w:uiPriority="71" w:unhideWhenUsed="0"/>
-    <w:lsdException w:name="Colorful List Accent 1" w:semiHidden="0" w:uiPriority="72" w:unhideWhenUsed="0"/>
-    <w:lsdException w:name="Colorful Grid Accent 1" w:semiHidden="0" w:uiPriority="73" w:unhideWhenUsed="0"/>
-    <w:lsdException w:name="Light Shading Accent 2" w:semiHidden="0" w:uiPriority="60" w:unhideWhenUsed="0"/>
-    <w:lsdException w:name="Light List Accent 2" w:semiHidden="0" w:uiPriority="61" w:unhideWhenUsed="0"/>
-    <w:lsdException w:name="Light Grid Accent 2" w:semiHidden="0" w:uiPriority="62" w:unhideWhenUsed="0"/>
-    <w:lsdException w:name="Medium Shading 1 Accent 2" w:semiHidden="0" w:uiPriority="63" w:unhideWhenUsed="0"/>
-    <w:lsdException w:name="Medium Shading 2 Accent 2" w:semiHidden="0" w:uiPriority="64" w:unhideWhenUsed="0"/>
-    <w:lsdException w:name="Medium List 1 Accent 2" w:semiHidden="0" w:uiPriority="65" w:unhideWhenUsed="0"/>
-    <w:lsdException w:name="Medium List 2 Accent 2" w:semiHidden="0" w:uiPriority="66" w:unhideWhenUsed="0"/>
-    <w:lsdException w:name="Medium Grid 1 Accent 2" w:semiHidden="0" w:uiPriority="67" w:unhideWhenUsed="0"/>
-    <w:lsdException w:name="Medium Grid 2 Accent 2" w:semiHidden="0" w:uiPriority="68" w:unhideWhenUsed="0"/>
-    <w:lsdException w:name="Medium Grid 3 Accent 2" w:semiHidden="0" w:uiPriority="69" w:unhideWhenUsed="0"/>
-    <w:lsdException w:name="Dark List Accent 2" w:semiHidden="0" w:uiPriority="70" w:unhideWhenUsed="0"/>
-    <w:lsdException w:name="Colorful Shading Accent 2" w:semiHidden="0" w:uiPriority="71" w:unhideWhenUsed="0"/>
-    <w:lsdException w:name="Colorful List Accent 2" w:semiHidden="0" w:uiPriority="72" w:unhideWhenUsed="0"/>
-    <w:lsdException w:name="Colorful Grid Accent 2" w:semiHidden="0" w:uiPriority="73" w:unhideWhenUsed="0"/>
-    <w:lsdException w:name="Light Shading Accent 3" w:semiHidden="0" w:uiPriority="60" w:unhideWhenUsed="0"/>
-    <w:lsdException w:name="Light List Accent 3" w:semiHidden="0" w:uiPriority="61" w:unhideWhenUsed="0"/>
-    <w:lsdException w:name="Light Grid Accent 3" w:semiHidden="0" w:uiPriority="62" w:unhideWhenUsed="0"/>
-    <w:lsdException w:name="Medium Shading 1 Accent 3" w:semiHidden="0" w:uiPriority="63" w:unhideWhenUsed="0"/>
-    <w:lsdException w:name="Medium Shading 2 Accent 3" w:semiHidden="0" w:uiPriority="64" w:unhideWhenUsed="0"/>
-    <w:lsdException w:name="Medium List 1 Accent 3" w:semiHidden="0" w:uiPriority="65" w:unhideWhenUsed="0"/>
-    <w:lsdException w:name="Medium List 2 Accent 3" w:semiHidden="0" w:uiPriority="66" w:unhideWhenUsed="0"/>
-    <w:lsdException w:name="Medium Grid 1 Accent 3" w:semiHidden="0" w:uiPriority="67" w:unhideWhenUsed="0"/>
-    <w:lsdException w:name="Medium Grid 2 Accent 3" w:semiHidden="0" w:uiPriority="68" w:unhideWhenUsed="0"/>
-    <w:lsdException w:name="Medium Grid 3 Accent 3" w:semiHidden="0" w:uiPriority="69" w:unhideWhenUsed="0"/>
-    <w:lsdException w:name="Dark List Accent 3" w:semiHidden="0" w:uiPriority="70" w:unhideWhenUsed="0"/>
-    <w:lsdException w:name="Colorful Shading Accent 3" w:semiHidden="0" w:uiPriority="71" w:unhideWhenUsed="0"/>
-    <w:lsdException w:name="Colorful List Accent 3" w:semiHidden="0" w:uiPriority="72" w:unhideWhenUsed="0"/>
-    <w:lsdException w:name="Colorful Grid Accent 3" w:semiHidden="0" w:uiPriority="73" w:unhideWhenUsed="0"/>
-    <w:lsdException w:name="Light Shading Accent 4" w:semiHidden="0" w:uiPriority="60" w:unhideWhenUsed="0"/>
-    <w:lsdException w:name="Light List Accent 4" w:semiHidden="0" w:uiPriority="61" w:unhideWhenUsed="0"/>
-    <w:lsdException w:name="Light Grid Accent 4" w:semiHidden="0" w:uiPriority="62" w:unhideWhenUsed="0"/>
-    <w:lsdException w:name="Medium Shading 1 Accent 4" w:semiHidden="0" w:uiPriority="63" w:unhideWhenUsed="0"/>
-    <w:lsdException w:name="Medium Shading 2 Accent 4" w:semiHidden="0" w:uiPriority="64" w:unhideWhenUsed="0"/>
-    <w:lsdException w:name="Medium List 1 Accent 4" w:semiHidden="0" w:uiPriority="65" w:unhideWhenUsed="0"/>
-    <w:lsdException w:name="Medium List 2 Accent 4" w:semiHidden="0" w:uiPriority="66" w:unhideWhenUsed="0"/>
-    <w:lsdException w:name="Medium Grid 1 Accent 4" w:semiHidden="0" w:uiPriority="67" w:unhideWhenUsed="0"/>
-    <w:lsdException w:name="Medium Grid 2 Accent 4" w:semiHidden="0" w:uiPriority="68" w:unhideWhenUsed="0"/>
-    <w:lsdException w:name="Medium Grid 3 Accent 4" w:semiHidden="0" w:uiPriority="69" w:unhideWhenUsed="0"/>
-    <w:lsdException w:name="Dark List Accent 4" w:semiHidden="0" w:uiPriority="70" w:unhideWhenUsed="0"/>
-    <w:lsdException w:name="Colorful Shading Accent 4" w:semiHidden="0" w:uiPriority="71" w:unhideWhenUsed="0"/>
-    <w:lsdException w:name="Colorful List Accent 4" w:semiHidden="0" w:uiPriority="72" w:unhideWhenUsed="0"/>
-    <w:lsdException w:name="Colorful Grid Accent 4" w:semiHidden="0" w:uiPriority="73" w:unhideWhenUsed="0"/>
-    <w:lsdException w:name="Light Shading Accent 5" w:semiHidden="0" w:uiPriority="60" w:unhideWhenUsed="0"/>
-    <w:lsdException w:name="Light List Accent 5" w:semiHidden="0" w:uiPriority="61" w:unhideWhenUsed="0"/>
-    <w:lsdException w:name="Light Grid Accent 5" w:semiHidden="0" w:uiPriority="62" w:unhideWhenUsed="0"/>
-    <w:lsdException w:name="Medium Shading 1 Accent 5" w:semiHidden="0" w:uiPriority="63" w:unhideWhenUsed="0"/>
-    <w:lsdException w:name="Medium Shading 2 Accent 5" w:semiHidden="0" w:uiPriority="64" w:unhideWhenUsed="0"/>
-    <w:lsdException w:name="Medium List 1 Accent 5" w:semiHidden="0" w:uiPriority="65" w:unhideWhenUsed="0"/>
-    <w:lsdException w:name="Medium List 2 Accent 5" w:semiHidden="0" w:uiPriority="66" w:unhideWhenUsed="0"/>
-    <w:lsdException w:name="Medium Grid 1 Accent 5" w:semiHidden="0" w:uiPriority="67" w:unhideWhenUsed="0"/>
-    <w:lsdException w:name="Medium Grid 2 Accent 5" w:semiHidden="0" w:uiPriority="68" w:unhideWhenUsed="0"/>
-    <w:lsdException w:name="Medium Grid 3 Accent 5" w:semiHidden="0" w:uiPriority="69" w:unhideWhenUsed="0"/>
-    <w:lsdException w:name="Dark List Accent 5" w:semiHidden="0" w:uiPriority="70" w:unhideWhenUsed="0"/>
-    <w:lsdException w:name="Colorful Shading Accent 5" w:semiHidden="0" w:uiPriority="71" w:unhideWhenUsed="0"/>
-    <w:lsdException w:name="Colorful List Accent 5" w:semiHidden="0" w:uiPriority="72" w:unhideWhenUsed="0"/>
-    <w:lsdException w:name="Colorful Grid Accent 5" w:semiHidden="0" w:uiPriority="73" w:unhideWhenUsed="0"/>
-    <w:lsdException w:name="Light Shading Accent 6" w:semiHidden="0" w:uiPriority="60" w:unhideWhenUsed="0"/>
-    <w:lsdException w:name="Light List Accent 6" w:semiHidden="0" w:uiPriority="61" w:unhideWhenUsed="0"/>
-    <w:lsdException w:name="Light Grid Accent 6" w:semiHidden="0" w:uiPriority="62" w:unhideWhenUsed="0"/>
-    <w:lsdException w:name="Medium Shading 1 Accent 6" w:semiHidden="0" w:uiPriority="63" w:unhideWhenUsed="0"/>
-    <w:lsdException w:name="Medium Shading 2 Accent 6" w:semiHidden="0" w:uiPriority="64" w:unhideWhenUsed="0"/>
-    <w:lsdException w:name="Medium List 1 Accent 6" w:semiHidden="0" w:uiPriority="65" w:unhideWhenUsed="0"/>
-    <w:lsdException w:name="Medium List 2 Accent 6" w:semiHidden="0" w:uiPriority="66" w:unhideWhenUsed="0"/>
-    <w:lsdException w:name="Medium Grid 1 Accent 6" w:semiHidden="0" w:uiPriority="67" w:unhideWhenUsed="0"/>
-    <w:lsdException w:name="Medium Grid 2 Accent 6" w:semiHidden="0" w:uiPriority="68" w:unhideWhenUsed="0"/>
-    <w:lsdException w:name="Medium Grid 3 Accent 6" w:semiHidden="0" w:uiPriority="69" w:unhideWhenUsed="0"/>
-    <w:lsdException w:name="Dark List Accent 6" w:semiHidden="0" w:uiPriority="70" w:unhideWhenUsed="0"/>
-    <w:lsdException w:name="Colorful Shading Accent 6" w:semiHidden="0" w:uiPriority="71" w:unhideWhenUsed="0"/>
-    <w:lsdException w:name="Colorful List Accent 6" w:semiHidden="0" w:uiPriority="72" w:unhideWhenUsed="0"/>
-    <w:lsdException w:name="Colorful Grid Accent 6" w:semiHidden="0" w:uiPriority="73" w:unhideWhenUsed="0"/>
-    <w:lsdException w:name="Subtle Emphasis" w:semiHidden="0" w:uiPriority="19" w:unhideWhenUsed="0" w:qFormat="1"/>
-    <w:lsdException w:name="Intense Emphasis" w:semiHidden="0" w:uiPriority="21" w:unhideWhenUsed="0" w:qFormat="1"/>
-    <w:lsdException w:name="Subtle Reference" w:semiHidden="0" w:uiPriority="31" w:unhideWhenUsed="0" w:qFormat="1"/>
-    <w:lsdException w:name="Intense Reference" w:semiHidden="0" w:uiPriority="32" w:unhideWhenUsed="0" w:qFormat="1"/>
-    <w:lsdException w:name="Book Title" w:semiHidden="0" w:uiPriority="33" w:unhideWhenUsed="0" w:qFormat="1"/>
-    <w:lsdException w:name="Bibliography" w:uiPriority="37"/>
-    <w:lsdException w:name="TOC Heading" w:uiPriority="39" w:qFormat="1"/>
+  <w:latentStyles w:defLockedState="0" w:defUIPriority="99" w:defSemiHidden="0" w:defUnhideWhenUsed="0" w:defQFormat="0" w:count="374">
+    <w:lsdException w:name="Normal" w:uiPriority="0" w:qFormat="1"/>
+    <w:lsdException w:name="heading 1" w:uiPriority="9" w:qFormat="1"/>
+    <w:lsdException w:name="heading 2" w:semiHidden="1" w:uiPriority="9" w:unhideWhenUsed="1" w:qFormat="1"/>
+    <w:lsdException w:name="heading 3" w:semiHidden="1" w:uiPriority="9" w:unhideWhenUsed="1" w:qFormat="1"/>
+    <w:lsdException w:name="heading 4" w:semiHidden="1" w:uiPriority="9" w:unhideWhenUsed="1" w:qFormat="1"/>
+    <w:lsdException w:name="heading 5" w:semiHidden="1" w:uiPriority="9" w:unhideWhenUsed="1" w:qFormat="1"/>
+    <w:lsdException w:name="heading 6" w:semiHidden="1" w:uiPriority="9" w:unhideWhenUsed="1" w:qFormat="1"/>
+    <w:lsdException w:name="heading 7" w:semiHidden="1" w:uiPriority="9" w:unhideWhenUsed="1" w:qFormat="1"/>
+    <w:lsdException w:name="heading 8" w:semiHidden="1" w:uiPriority="9" w:unhideWhenUsed="1" w:qFormat="1"/>
+    <w:lsdException w:name="heading 9" w:semiHidden="1" w:uiPriority="9" w:unhideWhenUsed="1" w:qFormat="1"/>
+    <w:lsdException w:name="index 1" w:semiHidden="1" w:unhideWhenUsed="1"/>
+    <w:lsdException w:name="index 2" w:semiHidden="1" w:unhideWhenUsed="1"/>
+    <w:lsdException w:name="index 3" w:semiHidden="1" w:unhideWhenUsed="1"/>
+    <w:lsdException w:name="index 4" w:semiHidden="1" w:unhideWhenUsed="1"/>
+    <w:lsdException w:name="index 5" w:semiHidden="1" w:unhideWhenUsed="1"/>
+    <w:lsdException w:name="index 6" w:semiHidden="1" w:unhideWhenUsed="1"/>
+    <w:lsdException w:name="index 7" w:semiHidden="1" w:unhideWhenUsed="1"/>
+    <w:lsdException w:name="index 8" w:semiHidden="1" w:unhideWhenUsed="1"/>
+    <w:lsdException w:name="index 9" w:semiHidden="1" w:unhideWhenUsed="1"/>
+    <w:lsdException w:name="toc 1" w:semiHidden="1" w:uiPriority="39" w:unhideWhenUsed="1"/>
+    <w:lsdException w:name="toc 2" w:semiHidden="1" w:uiPriority="39" w:unhideWhenUsed="1"/>
+    <w:lsdException w:name="toc 3" w:semiHidden="1" w:uiPriority="39" w:unhideWhenUsed="1"/>
+    <w:lsdException w:name="toc 4" w:semiHidden="1" w:uiPriority="39" w:unhideWhenUsed="1"/>
+    <w:lsdException w:name="toc 5" w:semiHidden="1" w:uiPriority="39" w:unhideWhenUsed="1"/>
+    <w:lsdException w:name="toc 6" w:semiHidden="1" w:uiPriority="39" w:unhideWhenUsed="1"/>
+    <w:lsdException w:name="toc 7" w:semiHidden="1" w:uiPriority="39" w:unhideWhenUsed="1"/>
+    <w:lsdException w:name="toc 8" w:semiHidden="1" w:uiPriority="39" w:unhideWhenUsed="1"/>
+    <w:lsdException w:name="toc 9" w:semiHidden="1" w:uiPriority="39" w:unhideWhenUsed="1"/>
+    <w:lsdException w:name="Normal Indent" w:semiHidden="1" w:unhideWhenUsed="1"/>
+    <w:lsdException w:name="footnote text" w:semiHidden="1" w:unhideWhenUsed="1"/>
+    <w:lsdException w:name="annotation text" w:semiHidden="1" w:unhideWhenUsed="1"/>
+    <w:lsdException w:name="header" w:semiHidden="1" w:unhideWhenUsed="1"/>
+    <w:lsdException w:name="footer" w:semiHidden="1" w:unhideWhenUsed="1"/>
+    <w:lsdException w:name="index heading" w:semiHidden="1" w:unhideWhenUsed="1"/>
+    <w:lsdException w:name="caption" w:semiHidden="1" w:uiPriority="35" w:unhideWhenUsed="1" w:qFormat="1"/>
+    <w:lsdException w:name="table of figures" w:semiHidden="1" w:unhideWhenUsed="1"/>
+    <w:lsdException w:name="envelope address" w:semiHidden="1" w:unhideWhenUsed="1"/>
+    <w:lsdException w:name="envelope return" w:semiHidden="1" w:unhideWhenUsed="1"/>
+    <w:lsdException w:name="footnote reference" w:semiHidden="1" w:unhideWhenUsed="1"/>
+    <w:lsdException w:name="annotation reference" w:semiHidden="1" w:unhideWhenUsed="1"/>
+    <w:lsdException w:name="line number" w:semiHidden="1" w:unhideWhenUsed="1"/>
+    <w:lsdException w:name="page number" w:semiHidden="1" w:unhideWhenUsed="1"/>
+    <w:lsdException w:name="endnote reference" w:semiHidden="1" w:unhideWhenUsed="1"/>
+    <w:lsdException w:name="endnote text" w:semiHidden="1" w:unhideWhenUsed="1"/>
+    <w:lsdException w:name="table of authorities" w:semiHidden="1" w:unhideWhenUsed="1"/>
+    <w:lsdException w:name="macro" w:semiHidden="1" w:unhideWhenUsed="1"/>
+    <w:lsdException w:name="toa heading" w:semiHidden="1" w:unhideWhenUsed="1"/>
+    <w:lsdException w:name="List" w:semiHidden="1" w:unhideWhenUsed="1"/>
+    <w:lsdException w:name="List Bullet" w:semiHidden="1" w:unhideWhenUsed="1"/>
+    <w:lsdException w:name="List Number" w:semiHidden="1" w:unhideWhenUsed="1"/>
+    <w:lsdException w:name="List 2" w:semiHidden="1" w:unhideWhenUsed="1"/>
+    <w:lsdException w:name="List 3" w:semiHidden="1" w:unhideWhenUsed="1"/>
+    <w:lsdException w:name="List 4" w:semiHidden="1" w:unhideWhenUsed="1"/>
+    <w:lsdException w:name="List 5" w:semiHidden="1" w:unhideWhenUsed="1"/>
+    <w:lsdException w:name="List Bullet 2" w:semiHidden="1" w:unhideWhenUsed="1"/>
+    <w:lsdException w:name="List Bullet 3" w:semiHidden="1" w:unhideWhenUsed="1"/>
+    <w:lsdException w:name="List Bullet 4" w:semiHidden="1" w:unhideWhenUsed="1"/>
+    <w:lsdException w:name="List Bullet 5" w:semiHidden="1" w:unhideWhenUsed="1"/>
+    <w:lsdException w:name="List Number 2" w:semiHidden="1" w:unhideWhenUsed="1"/>
+    <w:lsdException w:name="List Number 3" w:semiHidden="1" w:unhideWhenUsed="1"/>
+    <w:lsdException w:name="List Number 4" w:semiHidden="1" w:unhideWhenUsed="1"/>
+    <w:lsdException w:name="List Number 5" w:semiHidden="1" w:unhideWhenUsed="1"/>
+    <w:lsdException w:name="Title" w:uiPriority="10" w:qFormat="1"/>
+    <w:lsdException w:name="Closing" w:semiHidden="1" w:unhideWhenUsed="1"/>
+    <w:lsdException w:name="Signature" w:semiHidden="1" w:unhideWhenUsed="1"/>
+    <w:lsdException w:name="Default Paragraph Font" w:semiHidden="1" w:uiPriority="1" w:unhideWhenUsed="1"/>
+    <w:lsdException w:name="Body Text" w:semiHidden="1" w:unhideWhenUsed="1"/>
+    <w:lsdException w:name="Body Text Indent" w:semiHidden="1" w:unhideWhenUsed="1"/>
+    <w:lsdException w:name="List Continue" w:semiHidden="1" w:unhideWhenUsed="1"/>
+    <w:lsdException w:name="List Continue 2" w:semiHidden="1" w:unhideWhenUsed="1"/>
+    <w:lsdException w:name="List Continue 3" w:semiHidden="1" w:unhideWhenUsed="1"/>
+    <w:lsdException w:name="List Continue 4" w:semiHidden="1" w:unhideWhenUsed="1"/>
+    <w:lsdException w:name="List Continue 5" w:semiHidden="1" w:unhideWhenUsed="1"/>
+    <w:lsdException w:name="Message Header" w:semiHidden="1" w:unhideWhenUsed="1"/>
+    <w:lsdException w:name="Subtitle" w:uiPriority="11" w:qFormat="1"/>
+    <w:lsdException w:name="Salutation" w:semiHidden="1" w:unhideWhenUsed="1"/>
+    <w:lsdException w:name="Date" w:semiHidden="1" w:unhideWhenUsed="1"/>
+    <w:lsdException w:name="Body Text First Indent" w:semiHidden="1" w:unhideWhenUsed="1"/>
+    <w:lsdException w:name="Body Text First Indent 2" w:semiHidden="1" w:unhideWhenUsed="1"/>
+    <w:lsdException w:name="Note Heading" w:semiHidden="1" w:unhideWhenUsed="1"/>
+    <w:lsdException w:name="Body Text 2" w:semiHidden="1" w:unhideWhenUsed="1"/>
+    <w:lsdException w:name="Body Text 3" w:semiHidden="1" w:unhideWhenUsed="1"/>
+    <w:lsdException w:name="Body Text Indent 2" w:semiHidden="1" w:unhideWhenUsed="1"/>
+    <w:lsdException w:name="Body Text Indent 3" w:semiHidden="1" w:unhideWhenUsed="1"/>
+    <w:lsdException w:name="Block Text" w:semiHidden="1" w:unhideWhenUsed="1"/>
+    <w:lsdException w:name="Hyperlink" w:semiHidden="1" w:unhideWhenUsed="1"/>
+    <w:lsdException w:name="FollowedHyperlink" w:semiHidden="1" w:unhideWhenUsed="1"/>
+    <w:lsdException w:name="Strong" w:uiPriority="22" w:qFormat="1"/>
+    <w:lsdException w:name="Emphasis" w:uiPriority="20" w:qFormat="1"/>
+    <w:lsdException w:name="Document Map" w:semiHidden="1" w:unhideWhenUsed="1"/>
+    <w:lsdException w:name="Plain Text" w:semiHidden="1" w:unhideWhenUsed="1"/>
+    <w:lsdException w:name="E-mail Signature" w:semiHidden="1" w:unhideWhenUsed="1"/>
+    <w:lsdException w:name="HTML Top of Form" w:semiHidden="1" w:unhideWhenUsed="1"/>
+    <w:lsdException w:name="HTML Bottom of Form" w:semiHidden="1" w:unhideWhenUsed="1"/>
+    <w:lsdException w:name="Normal (Web)" w:semiHidden="1" w:unhideWhenUsed="1"/>
+    <w:lsdException w:name="HTML Acronym" w:semiHidden="1" w:unhideWhenUsed="1"/>
+    <w:lsdException w:name="HTML Address" w:semiHidden="1" w:unhideWhenUsed="1"/>
+    <w:lsdException w:name="HTML Cite" w:semiHidden="1" w:unhideWhenUsed="1"/>
+    <w:lsdException w:name="HTML Code" w:semiHidden="1" w:unhideWhenUsed="1"/>
+    <w:lsdException w:name="HTML Definition" w:semiHidden="1" w:unhideWhenUsed="1"/>
+    <w:lsdException w:name="HTML Keyboard" w:semiHidden="1" w:unhideWhenUsed="1"/>
+    <w:lsdException w:name="HTML Preformatted" w:semiHidden="1" w:unhideWhenUsed="1"/>
+    <w:lsdException w:name="HTML Sample" w:semiHidden="1" w:unhideWhenUsed="1"/>
+    <w:lsdException w:name="HTML Typewriter" w:semiHidden="1" w:unhideWhenUsed="1"/>
+    <w:lsdException w:name="HTML Variable" w:semiHidden="1" w:unhideWhenUsed="1"/>
+    <w:lsdException w:name="Normal Table" w:semiHidden="1" w:unhideWhenUsed="1"/>
+    <w:lsdException w:name="annotation subject" w:semiHidden="1" w:unhideWhenUsed="1"/>
+    <w:lsdException w:name="No List" w:semiHidden="1" w:unhideWhenUsed="1"/>
+    <w:lsdException w:name="Outline List 1" w:semiHidden="1" w:unhideWhenUsed="1"/>
+    <w:lsdException w:name="Outline List 2" w:semiHidden="1" w:unhideWhenUsed="1"/>
+    <w:lsdException w:name="Outline List 3" w:semiHidden="1" w:unhideWhenUsed="1"/>
+    <w:lsdException w:name="Table Simple 1" w:semiHidden="1" w:unhideWhenUsed="1"/>
+    <w:lsdException w:name="Table Simple 2" w:semiHidden="1" w:unhideWhenUsed="1"/>
+    <w:lsdException w:name="Table Simple 3" w:semiHidden="1" w:unhideWhenUsed="1"/>
+    <w:lsdException w:name="Table Classic 1" w:semiHidden="1" w:unhideWhenUsed="1"/>
+    <w:lsdException w:name="Table Classic 2" w:semiHidden="1" w:unhideWhenUsed="1"/>
+    <w:lsdException w:name="Table Classic 3" w:semiHidden="1" w:unhideWhenUsed="1"/>
+    <w:lsdException w:name="Table Classic 4" w:semiHidden="1" w:unhideWhenUsed="1"/>
+    <w:lsdException w:name="Table Colorful 1" w:semiHidden="1" w:unhideWhenUsed="1"/>
+    <w:lsdException w:name="Table Colorful 2" w:semiHidden="1" w:unhideWhenUsed="1"/>
+    <w:lsdException w:name="Table Colorful 3" w:semiHidden="1" w:unhideWhenUsed="1"/>
+    <w:lsdException w:name="Table Columns 1" w:semiHidden="1" w:unhideWhenUsed="1"/>
+    <w:lsdException w:name="Table Columns 2" w:semiHidden="1" w:unhideWhenUsed="1"/>
+    <w:lsdException w:name="Table Columns 3" w:semiHidden="1" w:unhideWhenUsed="1"/>
+    <w:lsdException w:name="Table Columns 4" w:semiHidden="1" w:unhideWhenUsed="1"/>
+    <w:lsdException w:name="Table Columns 5" w:semiHidden="1" w:unhideWhenUsed="1"/>
+    <w:lsdException w:name="Table Grid 1" w:semiHidden="1" w:unhideWhenUsed="1"/>
+    <w:lsdException w:name="Table Grid 2" w:semiHidden="1" w:unhideWhenUsed="1"/>
+    <w:lsdException w:name="Table Grid 3" w:semiHidden="1" w:unhideWhenUsed="1"/>
+    <w:lsdException w:name="Table Grid 4" w:semiHidden="1" w:unhideWhenUsed="1"/>
+    <w:lsdException w:name="Table Grid 5" w:semiHidden="1" w:unhideWhenUsed="1"/>
+    <w:lsdException w:name="Table Grid 6" w:semiHidden="1" w:unhideWhenUsed="1"/>
+    <w:lsdException w:name="Table Grid 7" w:semiHidden="1" w:unhideWhenUsed="1"/>
+    <w:lsdException w:name="Table Grid 8" w:semiHidden="1" w:unhideWhenUsed="1"/>
+    <w:lsdException w:name="Table List 1" w:semiHidden="1" w:unhideWhenUsed="1"/>
+    <w:lsdException w:name="Table List 2" w:semiHidden="1" w:unhideWhenUsed="1"/>
+    <w:lsdException w:name="Table List 3" w:semiHidden="1" w:unhideWhenUsed="1"/>
+    <w:lsdException w:name="Table List 4" w:semiHidden="1" w:unhideWhenUsed="1"/>
+    <w:lsdException w:name="Table List 5" w:semiHidden="1" w:unhideWhenUsed="1"/>
+    <w:lsdException w:name="Table List 6" w:semiHidden="1" w:unhideWhenUsed="1"/>
+    <w:lsdException w:name="Table List 7" w:semiHidden="1" w:unhideWhenUsed="1"/>
+    <w:lsdException w:name="Table List 8" w:semiHidden="1" w:unhideWhenUsed="1"/>
+    <w:lsdException w:name="Table 3D effects 1" w:semiHidden="1" w:unhideWhenUsed="1"/>
+    <w:lsdException w:name="Table 3D effects 2" w:semiHidden="1" w:unhideWhenUsed="1"/>
+    <w:lsdException w:name="Table 3D effects 3" w:semiHidden="1" w:unhideWhenUsed="1"/>
+    <w:lsdException w:name="Table Contemporary" w:semiHidden="1" w:unhideWhenUsed="1"/>
+    <w:lsdException w:name="Table Elegant" w:semiHidden="1" w:unhideWhenUsed="1"/>
+    <w:lsdException w:name="Table Professional" w:semiHidden="1" w:unhideWhenUsed="1"/>
+    <w:lsdException w:name="Table Subtle 1" w:semiHidden="1" w:unhideWhenUsed="1"/>
+    <w:lsdException w:name="Table Subtle 2" w:semiHidden="1" w:unhideWhenUsed="1"/>
+    <w:lsdException w:name="Table Web 1" w:semiHidden="1" w:unhideWhenUsed="1"/>
+    <w:lsdException w:name="Table Web 2" w:semiHidden="1" w:unhideWhenUsed="1"/>
+    <w:lsdException w:name="Table Web 3" w:semiHidden="1" w:unhideWhenUsed="1"/>
+    <w:lsdException w:name="Balloon Text" w:semiHidden="1" w:unhideWhenUsed="1"/>
+    <w:lsdException w:name="Table Grid" w:semiHidden="1" w:uiPriority="39" w:unhideWhenUsed="1"/>
+    <w:lsdException w:name="Table Theme" w:semiHidden="1" w:unhideWhenUsed="1"/>
+    <w:lsdException w:name="Placeholder Text" w:semiHidden="1"/>
+    <w:lsdException w:name="No Spacing" w:uiPriority="1" w:qFormat="1"/>
+    <w:lsdException w:name="Light Shading" w:uiPriority="60"/>
+    <w:lsdException w:name="Light List" w:uiPriority="61"/>
+    <w:lsdException w:name="Light Grid" w:uiPriority="62"/>
+    <w:lsdException w:name="Medium Shading 1" w:uiPriority="63"/>
+    <w:lsdException w:name="Medium Shading 2" w:uiPriority="64"/>
+    <w:lsdException w:name="Medium List 1" w:uiPriority="65"/>
+    <w:lsdException w:name="Medium List 2" w:uiPriority="66"/>
+    <w:lsdException w:name="Medium Grid 1" w:uiPriority="67"/>
+    <w:lsdException w:name="Medium Grid 2" w:uiPriority="68"/>
+    <w:lsdException w:name="Medium Grid 3" w:uiPriority="69"/>
+    <w:lsdException w:name="Dark List" w:uiPriority="70"/>
+    <w:lsdException w:name="Colorful Shading" w:uiPriority="71"/>
+    <w:lsdException w:name="Colorful List" w:uiPriority="72"/>
+    <w:lsdException w:name="Colorful Grid" w:uiPriority="73"/>
+    <w:lsdException w:name="Light Shading Accent 1" w:uiPriority="60"/>
+    <w:lsdException w:name="Light List Accent 1" w:uiPriority="61"/>
+    <w:lsdException w:name="Light Grid Accent 1" w:uiPriority="62"/>
+    <w:lsdException w:name="Medium Shading 1 Accent 1" w:uiPriority="63"/>
+    <w:lsdException w:name="Medium Shading 2 Accent 1" w:uiPriority="64"/>
+    <w:lsdException w:name="Medium List 1 Accent 1" w:uiPriority="65"/>
+    <w:lsdException w:name="Revision" w:semiHidden="1"/>
+    <w:lsdException w:name="List Paragraph" w:uiPriority="34" w:qFormat="1"/>
+    <w:lsdException w:name="Quote" w:uiPriority="29" w:qFormat="1"/>
+    <w:lsdException w:name="Intense Quote" w:uiPriority="30" w:qFormat="1"/>
+    <w:lsdException w:name="Medium List 2 Accent 1" w:uiPriority="66"/>
+    <w:lsdException w:name="Medium Grid 1 Accent 1" w:uiPriority="67"/>
+    <w:lsdException w:name="Medium Grid 2 Accent 1" w:uiPriority="68"/>
+    <w:lsdException w:name="Medium Grid 3 Accent 1" w:uiPriority="69"/>
+    <w:lsdException w:name="Dark List Accent 1" w:uiPriority="70"/>
+    <w:lsdException w:name="Colorful Shading Accent 1" w:uiPriority="71"/>
+    <w:lsdException w:name="Colorful List Accent 1" w:uiPriority="72"/>
+    <w:lsdException w:name="Colorful Grid Accent 1" w:uiPriority="73"/>
+    <w:lsdException w:name="Light Shading Accent 2" w:uiPriority="60"/>
+    <w:lsdException w:name="Light List Accent 2" w:uiPriority="61"/>
+    <w:lsdException w:name="Light Grid Accent 2" w:uiPriority="62"/>
+    <w:lsdException w:name="Medium Shading 1 Accent 2" w:uiPriority="63"/>
+    <w:lsdException w:name="Medium Shading 2 Accent 2" w:uiPriority="64"/>
+    <w:lsdException w:name="Medium List 1 Accent 2" w:uiPriority="65"/>
+    <w:lsdException w:name="Medium List 2 Accent 2" w:uiPriority="66"/>
+    <w:lsdException w:name="Medium Grid 1 Accent 2" w:uiPriority="67"/>
+    <w:lsdException w:name="Medium Grid 2 Accent 2" w:uiPriority="68"/>
+    <w:lsdException w:name="Medium Grid 3 Accent 2" w:uiPriority="69"/>
+    <w:lsdException w:name="Dark List Accent 2" w:uiPriority="70"/>
+    <w:lsdException w:name="Colorful Shading Accent 2" w:uiPriority="71"/>
+    <w:lsdException w:name="Colorful List Accent 2" w:uiPriority="72"/>
+    <w:lsdException w:name="Colorful Grid Accent 2" w:uiPriority="73"/>
+    <w:lsdException w:name="Light Shading Accent 3" w:uiPriority="60"/>
+    <w:lsdException w:name="Light List Accent 3" w:uiPriority="61"/>
+    <w:lsdException w:name="Light Grid Accent 3" w:uiPriority="62"/>
+    <w:lsdException w:name="Medium Shading 1 Accent 3" w:uiPriority="63"/>
+    <w:lsdException w:name="Medium Shading 2 Accent 3" w:uiPriority="64"/>
+    <w:lsdException w:name="Medium List 1 Accent 3" w:uiPriority="65"/>
+    <w:lsdException w:name="Medium List 2 Accent 3" w:uiPriority="66"/>
+    <w:lsdException w:name="Medium Grid 1 Accent 3" w:uiPriority="67"/>
+    <w:lsdException w:name="Medium Grid 2 Accent 3" w:uiPriority="68"/>
+    <w:lsdException w:name="Medium Grid 3 Accent 3" w:uiPriority="69"/>
+    <w:lsdException w:name="Dark List Accent 3" w:uiPriority="70"/>
+    <w:lsdException w:name="Colorful Shading Accent 3" w:uiPriority="71"/>
+    <w:lsdException w:name="Colorful List Accent 3" w:uiPriority="72"/>
+    <w:lsdException w:name="Colorful Grid Accent 3" w:uiPriority="73"/>
+    <w:lsdException w:name="Light Shading Accent 4" w:uiPriority="60"/>
+    <w:lsdException w:name="Light List Accent 4" w:uiPriority="61"/>
+    <w:lsdException w:name="Light Grid Accent 4" w:uiPriority="62"/>
+    <w:lsdException w:name="Medium Shading 1 Accent 4" w:uiPriority="63"/>
+    <w:lsdException w:name="Medium Shading 2 Accent 4" w:uiPriority="64"/>
+    <w:lsdException w:name="Medium List 1 Accent 4" w:uiPriority="65"/>
+    <w:lsdException w:name="Medium List 2 Accent 4" w:uiPriority="66"/>
+    <w:lsdException w:name="Medium Grid 1 Accent 4" w:uiPriority="67"/>
+    <w:lsdException w:name="Medium Grid 2 Accent 4" w:uiPriority="68"/>
+    <w:lsdException w:name="Medium Grid 3 Accent 4" w:uiPriority="69"/>
+    <w:lsdException w:name="Dark List Accent 4" w:uiPriority="70"/>
+    <w:lsdException w:name="Colorful Shading Accent 4" w:uiPriority="71"/>
+    <w:lsdException w:name="Colorful List Accent 4" w:uiPriority="72"/>
+    <w:lsdException w:name="Colorful Grid Accent 4" w:uiPriority="73"/>
+    <w:lsdException w:name="Light Shading Accent 5" w:uiPriority="60"/>
+    <w:lsdException w:name="Light List Accent 5" w:uiPriority="61"/>
+    <w:lsdException w:name="Light Grid Accent 5" w:uiPriority="62"/>
+    <w:lsdException w:name="Medium Shading 1 Accent 5" w:uiPriority="63"/>
+    <w:lsdException w:name="Medium Shading 2 Accent 5" w:uiPriority="64"/>
+    <w:lsdException w:name="Medium List 1 Accent 5" w:uiPriority="65"/>
+    <w:lsdException w:name="Medium List 2 Accent 5" w:uiPriority="66"/>
+    <w:lsdException w:name="Medium Grid 1 Accent 5" w:uiPriority="67"/>
+    <w:lsdException w:name="Medium Grid 2 Accent 5" w:uiPriority="68"/>
+    <w:lsdException w:name="Medium Grid 3 Accent 5" w:uiPriority="69"/>
+    <w:lsdException w:name="Dark List Accent 5" w:uiPriority="70"/>
+    <w:lsdException w:name="Colorful Shading Accent 5" w:uiPriority="71"/>
+    <w:lsdException w:name="Colorful List Accent 5" w:uiPriority="72"/>
+    <w:lsdException w:name="Colorful Grid Accent 5" w:uiPriority="73"/>
+    <w:lsdException w:name="Light Shading Accent 6" w:uiPriority="60"/>
+    <w:lsdException w:name="Light List Accent 6" w:uiPriority="61"/>
+    <w:lsdException w:name="Light Grid Accent 6" w:uiPriority="62"/>
+    <w:lsdException w:name="Medium Shading 1 Accent 6" w:uiPriority="63"/>
+    <w:lsdException w:name="Medium Shading 2 Accent 6" w:uiPriority="64"/>
+    <w:lsdException w:name="Medium List 1 Accent 6" w:uiPriority="65"/>
+    <w:lsdException w:name="Medium List 2 Accent 6" w:uiPriority="66"/>
+    <w:lsdException w:name="Medium Grid 1 Accent 6" w:uiPriority="67"/>
+    <w:lsdException w:name="Medium Grid 2 Accent 6" w:uiPriority="68"/>
+    <w:lsdException w:name="Medium Grid 3 Accent 6" w:uiPriority="69"/>
+    <w:lsdException w:name="Dark List Accent 6" w:uiPriority="70"/>
+    <w:lsdException w:name="Colorful Shading Accent 6" w:uiPriority="71"/>
+    <w:lsdException w:name="Colorful List Accent 6" w:uiPriority="72"/>
+    <w:lsdException w:name="Colorful Grid Accent 6" w:uiPriority="73"/>
+    <w:lsdException w:name="Subtle Emphasis" w:uiPriority="19" w:qFormat="1"/>
+    <w:lsdException w:name="Intense Emphasis" w:uiPriority="21" w:qFormat="1"/>
+    <w:lsdException w:name="Subtle Reference" w:uiPriority="31" w:qFormat="1"/>
+    <w:lsdException w:name="Intense Reference" w:uiPriority="32" w:qFormat="1"/>
+    <w:lsdException w:name="Book Title" w:uiPriority="33" w:qFormat="1"/>
+    <w:lsdException w:name="Bibliography" w:semiHidden="1" w:uiPriority="37" w:unhideWhenUsed="1"/>
+    <w:lsdException w:name="TOC Heading" w:semiHidden="1" w:uiPriority="39" w:unhideWhenUsed="1" w:qFormat="1"/>
+    <w:lsdException w:name="Plain Table 1" w:uiPriority="41"/>
+    <w:lsdException w:name="Plain Table 2" w:uiPriority="42"/>
+    <w:lsdException w:name="Plain Table 3" w:uiPriority="43"/>
+    <w:lsdException w:name="Plain Table 4" w:uiPriority="44"/>
+    <w:lsdException w:name="Plain Table 5" w:uiPriority="45"/>
+    <w:lsdException w:name="Grid Table Light" w:uiPriority="40"/>
+    <w:lsdException w:name="Grid Table 1 Light" w:uiPriority="46"/>
+    <w:lsdException w:name="Grid Table 2" w:uiPriority="47"/>
+    <w:lsdException w:name="Grid Table 3" w:uiPriority="48"/>
+    <w:lsdException w:name="Grid Table 4" w:uiPriority="49"/>
+    <w:lsdException w:name="Grid Table 5 Dark" w:uiPriority="50"/>
+    <w:lsdException w:name="Grid Table 6 Colorful" w:uiPriority="51"/>
+    <w:lsdException w:name="Grid Table 7 Colorful" w:uiPriority="52"/>
+    <w:lsdException w:name="Grid Table 1 Light Accent 1" w:uiPriority="46"/>
+    <w:lsdException w:name="Grid Table 2 Accent 1" w:uiPriority="47"/>
+    <w:lsdException w:name="Grid Table 3 Accent 1" w:uiPriority="48"/>
+    <w:lsdException w:name="Grid Table 4 Accent 1" w:uiPriority="49"/>
+    <w:lsdException w:name="Grid Table 5 Dark Accent 1" w:uiPriority="50"/>
+    <w:lsdException w:name="Grid Table 6 Colorful Accent 1" w:uiPriority="51"/>
+    <w:lsdException w:name="Grid Table 7 Colorful Accent 1" w:uiPriority="52"/>
+    <w:lsdException w:name="Grid Table 1 Light Accent 2" w:uiPriority="46"/>
+    <w:lsdException w:name="Grid Table 2 Accent 2" w:uiPriority="47"/>
+    <w:lsdException w:name="Grid Table 3 Accent 2" w:uiPriority="48"/>
+    <w:lsdException w:name="Grid Table 4 Accent 2" w:uiPriority="49"/>
+    <w:lsdException w:name="Grid Table 5 Dark Accent 2" w:uiPriority="50"/>
+    <w:lsdException w:name="Grid Table 6 Colorful Accent 2" w:uiPriority="51"/>
+    <w:lsdException w:name="Grid Table 7 Colorful Accent 2" w:uiPriority="52"/>
+    <w:lsdException w:name="Grid Table 1 Light Accent 3" w:uiPriority="46"/>
+    <w:lsdException w:name="Grid Table 2 Accent 3" w:uiPriority="47"/>
+    <w:lsdException w:name="Grid Table 3 Accent 3" w:uiPriority="48"/>
+    <w:lsdException w:name="Grid Table 4 Accent 3" w:uiPriority="49"/>
+    <w:lsdException w:name="Grid Table 5 Dark Accent 3" w:uiPriority="50"/>
+    <w:lsdException w:name="Grid Table 6 Colorful Accent 3" w:uiPriority="51"/>
+    <w:lsdException w:name="Grid Table 7 Colorful Accent 3" w:uiPriority="52"/>
+    <w:lsdException w:name="Grid Table 1 Light Accent 4" w:uiPriority="46"/>
+    <w:lsdException w:name="Grid Table 2 Accent 4" w:uiPriority="47"/>
+    <w:lsdException w:name="Grid Table 3 Accent 4" w:uiPriority="48"/>
+    <w:lsdException w:name="Grid Table 4 Accent 4" w:uiPriority="49"/>
+    <w:lsdException w:name="Grid Table 5 Dark Accent 4" w:uiPriority="50"/>
+    <w:lsdException w:name="Grid Table 6 Colorful Accent 4" w:uiPriority="51"/>
+    <w:lsdException w:name="Grid Table 7 Colorful Accent 4" w:uiPriority="52"/>
+    <w:lsdException w:name="Grid Table 1 Light Accent 5" w:uiPriority="46"/>
+    <w:lsdException w:name="Grid Table 2 Accent 5" w:uiPriority="47"/>
+    <w:lsdException w:name="Grid Table 3 Accent 5" w:uiPriority="48"/>
+    <w:lsdException w:name="Grid Table 4 Accent 5" w:uiPriority="49"/>
+    <w:lsdException w:name="Grid Table 5 Dark Accent 5" w:uiPriority="50"/>
+    <w:lsdException w:name="Grid Table 6 Colorful Accent 5" w:uiPriority="51"/>
+    <w:lsdException w:name="Grid Table 7 Colorful Accent 5" w:uiPriority="52"/>
+    <w:lsdException w:name="Grid Table 1 Light Accent 6" w:uiPriority="46"/>
+    <w:lsdException w:name="Grid Table 2 Accent 6" w:uiPriority="47"/>
+    <w:lsdException w:name="Grid Table 3 Accent 6" w:uiPriority="48"/>
+    <w:lsdException w:name="Grid Table 4 Accent 6" w:uiPriority="49"/>
+    <w:lsdException w:name="Grid Table 5 Dark Accent 6" w:uiPriority="50"/>
+    <w:lsdException w:name="Grid Table 6 Colorful Accent 6" w:uiPriority="51"/>
+    <w:lsdException w:name="Grid Table 7 Colorful Accent 6" w:uiPriority="52"/>
+    <w:lsdException w:name="List Table 1 Light" w:uiPriority="46"/>
+    <w:lsdException w:name="List Table 2" w:uiPriority="47"/>
+    <w:lsdException w:name="List Table 3" w:uiPriority="48"/>
+    <w:lsdException w:name="List Table 4" w:uiPriority="49"/>
+    <w:lsdException w:name="List Table 5 Dark" w:uiPriority="50"/>
+    <w:lsdException w:name="List Table 6 Colorful" w:uiPriority="51"/>
+    <w:lsdException w:name="List Table 7 Colorful" w:uiPriority="52"/>
+    <w:lsdException w:name="List Table 1 Light Accent 1" w:uiPriority="46"/>
+    <w:lsdException w:name="List Table 2 Accent 1" w:uiPriority="47"/>
+    <w:lsdException w:name="List Table 3 Accent 1" w:uiPriority="48"/>
+    <w:lsdException w:name="List Table 4 Accent 1" w:uiPriority="49"/>
+    <w:lsdException w:name="List Table 5 Dark Accent 1" w:uiPriority="50"/>
+    <w:lsdException w:name="List Table 6 Colorful Accent 1" w:uiPriority="51"/>
+    <w:lsdException w:name="List Table 7 Colorful Accent 1" w:uiPriority="52"/>
+    <w:lsdException w:name="List Table 1 Light Accent 2" w:uiPriority="46"/>
+    <w:lsdException w:name="List Table 2 Accent 2" w:uiPriority="47"/>
+    <w:lsdException w:name="List Table 3 Accent 2" w:uiPriority="48"/>
+    <w:lsdException w:name="List Table 4 Accent 2" w:uiPriority="49"/>
+    <w:lsdException w:name="List Table 5 Dark Accent 2" w:uiPriority="50"/>
+    <w:lsdException w:name="List Table 6 Colorful Accent 2" w:uiPriority="51"/>
+    <w:lsdException w:name="List Table 7 Colorful Accent 2" w:uiPriority="52"/>
+    <w:lsdException w:name="List Table 1 Light Accent 3" w:uiPriority="46"/>
+    <w:lsdException w:name="List Table 2 Accent 3" w:uiPriority="47"/>
+    <w:lsdException w:name="List Table 3 Accent 3" w:uiPriority="48"/>
+    <w:lsdException w:name="List Table 4 Accent 3" w:uiPriority="49"/>
+    <w:lsdException w:name="List Table 5 Dark Accent 3" w:uiPriority="50"/>
+    <w:lsdException w:name="List Table 6 Colorful Accent 3" w:uiPriority="51"/>
+    <w:lsdException w:name="List Table 7 Colorful Accent 3" w:uiPriority="52"/>
+    <w:lsdException w:name="List Table 1 Light Accent 4" w:uiPriority="46"/>
+    <w:lsdException w:name="List Table 2 Accent 4" w:uiPriority="47"/>
+    <w:lsdException w:name="List Table 3 Accent 4" w:uiPriority="48"/>
+    <w:lsdException w:name="List Table 4 Accent 4" w:uiPriority="49"/>
+    <w:lsdException w:name="List Table 5 Dark Accent 4" w:uiPriority="50"/>
+    <w:lsdException w:name="List Table 6 Colorful Accent 4" w:uiPriority="51"/>
+    <w:lsdException w:name="List Table 7 Colorful Accent 4" w:uiPriority="52"/>
+    <w:lsdException w:name="List Table 1 Light Accent 5" w:uiPriority="46"/>
+    <w:lsdException w:name="List Table 2 Accent 5" w:uiPriority="47"/>
+    <w:lsdException w:name="List Table 3 Accent 5" w:uiPriority="48"/>
+    <w:lsdException w:name="List Table 4 Accent 5" w:uiPriority="49"/>
+    <w:lsdException w:name="List Table 5 Dark Accent 5" w:uiPriority="50"/>
+    <w:lsdException w:name="List Table 6 Colorful Accent 5" w:uiPriority="51"/>
+    <w:lsdException w:name="List Table 7 Colorful Accent 5" w:uiPriority="52"/>
+    <w:lsdException w:name="List Table 1 Light Accent 6" w:uiPriority="46"/>
+    <w:lsdException w:name="List Table 2 Accent 6" w:uiPriority="47"/>
+    <w:lsdException w:name="List Table 3 Accent 6" w:uiPriority="48"/>
+    <w:lsdException w:name="List Table 4 Accent 6" w:uiPriority="49"/>
+    <w:lsdException w:name="List Table 5 Dark Accent 6" w:uiPriority="50"/>
+    <w:lsdException w:name="List Table 6 Colorful Accent 6" w:uiPriority="51"/>
+    <w:lsdException w:name="List Table 7 Colorful Accent 6" w:uiPriority="52"/>
+    <w:lsdException w:name="Mention" w:semiHidden="1" w:unhideWhenUsed="1"/>
+    <w:lsdException w:name="Smart Hyperlink" w:semiHidden="1" w:unhideWhenUsed="1"/>
+    <w:lsdException w:name="Hashtag" w:semiHidden="1" w:unhideWhenUsed="1"/>
   </w:latentStyles>
   <w:style w:type="paragraph" w:default="1" w:styleId="Normal">
     <w:name w:val="Normal"/>
@@ -9088,7 +9052,7 @@
   <a:extraClrSchemeLst/>
   <a:extLst>
     <a:ext uri="{05A4C25C-085E-4340-85A3-A5531E510DB2}">
-      <thm15:themeFamily xmlns:thm15="http://schemas.microsoft.com/office/thememl/2012/main" xmlns="" name="Office Theme" id="{62F939B6-93AF-4DB8-9C6B-D6C7DFDC589F}" vid="{4A3C46E8-61CC-4603-A589-7422A47A8E4A}"/>
+      <thm15:themeFamily xmlns:thm15="http://schemas.microsoft.com/office/thememl/2012/main" name="Office Theme" id="{62F939B6-93AF-4DB8-9C6B-D6C7DFDC589F}" vid="{4A3C46E8-61CC-4603-A589-7422A47A8E4A}"/>
     </a:ext>
   </a:extLst>
 </a:theme>

</xml_diff>